<commit_message>
Se termina el lab 1.2
</commit_message>
<xml_diff>
--- a/Actividades_Unity/lab 1/Reflexión.docx
+++ b/Actividades_Unity/lab 1/Reflexión.docx
@@ -161,14 +161,34 @@
     <w:p/>
     <w:p/>
     <w:p>
+      <w:pPr>
+        <w:rPr>
+          <w:rFonts w:ascii="Times New Roman" w:hAnsi="Times New Roman" w:cs="Times New Roman"/>
+        </w:rPr>
+      </w:pPr>
       <w:r>
+        <w:rPr>
+          <w:rFonts w:ascii="Times New Roman" w:hAnsi="Times New Roman" w:cs="Times New Roman"/>
+        </w:rPr>
         <w:t>Elegí el layout de Tall:</w:t>
       </w:r>
     </w:p>
-    <w:p/>
     <w:p>
+      <w:pPr>
+        <w:rPr>
+          <w:rFonts w:ascii="Times New Roman" w:hAnsi="Times New Roman" w:cs="Times New Roman"/>
+        </w:rPr>
+      </w:pPr>
+    </w:p>
+    <w:p>
+      <w:pPr>
+        <w:rPr>
+          <w:rFonts w:ascii="Times New Roman" w:hAnsi="Times New Roman" w:cs="Times New Roman"/>
+        </w:rPr>
+      </w:pPr>
       <w:r>
         <w:rPr>
+          <w:rFonts w:ascii="Times New Roman" w:hAnsi="Times New Roman" w:cs="Times New Roman"/>
           <w:noProof/>
           <w14:ligatures w14:val="standardContextual"/>
         </w:rPr>
@@ -215,16 +235,3029 @@
         </w:drawing>
       </w:r>
     </w:p>
-    <w:p/>
     <w:p>
+      <w:pPr>
+        <w:rPr>
+          <w:rFonts w:ascii="Times New Roman" w:hAnsi="Times New Roman" w:cs="Times New Roman"/>
+        </w:rPr>
+      </w:pPr>
+    </w:p>
+    <w:p>
+      <w:pPr>
+        <w:rPr>
+          <w:rFonts w:ascii="Times New Roman" w:hAnsi="Times New Roman" w:cs="Times New Roman"/>
+        </w:rPr>
+      </w:pPr>
       <w:r>
+        <w:rPr>
+          <w:rFonts w:ascii="Times New Roman" w:hAnsi="Times New Roman" w:cs="Times New Roman"/>
+        </w:rPr>
         <w:t>Esto porque es el layout que se nos recomendó, además de ser el que más cosas me permite ver a la vez, claro, de forma ordenada y de utilidad para mi. No sé si haya mejores layers para mi forma de trabajo pero por el momento, este es el mejor.</w:t>
+      </w:r>
+    </w:p>
+    <w:p>
+      <w:pPr>
+        <w:rPr>
+          <w:rFonts w:ascii="Times New Roman" w:hAnsi="Times New Roman" w:cs="Times New Roman"/>
+        </w:rPr>
+      </w:pPr>
+    </w:p>
+    <w:p>
+      <w:pPr>
+        <w:rPr>
+          <w:rFonts w:ascii="Times New Roman" w:hAnsi="Times New Roman" w:cs="Times New Roman"/>
+        </w:rPr>
+      </w:pPr>
+      <w:r>
+        <w:rPr>
+          <w:rFonts w:ascii="Times New Roman" w:hAnsi="Times New Roman" w:cs="Times New Roman"/>
+        </w:rPr>
+        <w:t>Este laboratorio me sirvió bastante para familiarizarme con el uso de Unity y considero que se logró de forma correcta. Estoy ansioso por empezar el siguiente laboratorio</w:t>
+      </w:r>
+    </w:p>
+    <w:p>
+      <w:pPr>
+        <w:rPr>
+          <w:rFonts w:ascii="Times New Roman" w:hAnsi="Times New Roman" w:cs="Times New Roman"/>
+        </w:rPr>
+      </w:pPr>
+    </w:p>
+    <w:p>
+      <w:pPr>
+        <w:rPr>
+          <w:rFonts w:ascii="Times New Roman" w:hAnsi="Times New Roman" w:cs="Times New Roman"/>
+        </w:rPr>
+      </w:pPr>
+    </w:p>
+    <w:p>
+      <w:pPr>
+        <w:rPr>
+          <w:rFonts w:ascii="Times New Roman" w:hAnsi="Times New Roman" w:cs="Times New Roman"/>
+        </w:rPr>
+      </w:pPr>
+      <w:r>
+        <w:rPr>
+          <w:rFonts w:ascii="Times New Roman" w:hAnsi="Times New Roman" w:cs="Times New Roman"/>
+        </w:rPr>
+        <w:t>Lab 1.2</w:t>
+      </w:r>
+    </w:p>
+    <w:p>
+      <w:pPr>
+        <w:rPr>
+          <w:rFonts w:ascii="Times New Roman" w:hAnsi="Times New Roman" w:cs="Times New Roman"/>
+        </w:rPr>
+      </w:pPr>
+    </w:p>
+    <w:p>
+      <w:pPr>
+        <w:rPr>
+          <w:rFonts w:ascii="Times New Roman" w:hAnsi="Times New Roman" w:cs="Times New Roman"/>
+        </w:rPr>
+      </w:pPr>
+      <w:r>
+        <w:rPr>
+          <w:rFonts w:ascii="Times New Roman" w:hAnsi="Times New Roman" w:cs="Times New Roman"/>
+        </w:rPr>
+        <w:t>Actualmente en el juego existen varias cosas a mejorar, principalmente el tamaño del mismo, no hay nada que me asegure que el carro no se caerá al vacío, la carretera es muy corta, seguramente con un bucle eso se puede arreglar, pero la verdad desconozco. Por último, las colisiones están raras, si una caja golpea de lado al vehículo, este saldrá volando causando que el juego se rompa.</w:t>
+      </w:r>
+    </w:p>
+    <w:p>
+      <w:pPr>
+        <w:rPr>
+          <w:rFonts w:ascii="Times New Roman" w:hAnsi="Times New Roman" w:cs="Times New Roman"/>
+        </w:rPr>
+      </w:pPr>
+    </w:p>
+    <w:p>
+      <w:pPr>
+        <w:rPr>
+          <w:rFonts w:ascii="Times New Roman" w:hAnsi="Times New Roman" w:cs="Times New Roman"/>
+        </w:rPr>
+      </w:pPr>
+      <w:r>
+        <w:rPr>
+          <w:rFonts w:ascii="Times New Roman" w:hAnsi="Times New Roman" w:cs="Times New Roman"/>
+        </w:rPr>
+        <w:t>Código documentado:</w:t>
       </w:r>
     </w:p>
     <w:p/>
     <w:p>
       <w:r>
-        <w:t>Este laboratorio me sirvió bastante para familiarizarme con el uso de Unity y considero que se logró de forma correcta. Estoy ansioso por empezar el siguiente laboratorio</w:t>
+        <w:rPr>
+          <w:noProof/>
+          <w14:ligatures w14:val="standardContextual"/>
+        </w:rPr>
+        <mc:AlternateContent>
+          <mc:Choice Requires="wps">
+            <w:drawing>
+              <wp:anchor distT="0" distB="0" distL="114300" distR="114300" simplePos="0" relativeHeight="251660288" behindDoc="0" locked="0" layoutInCell="1" allowOverlap="1" wp14:anchorId="12991169" wp14:editId="21DAB170">
+                <wp:simplePos x="0" y="0"/>
+                <wp:positionH relativeFrom="column">
+                  <wp:posOffset>291465</wp:posOffset>
+                </wp:positionH>
+                <wp:positionV relativeFrom="paragraph">
+                  <wp:posOffset>37465</wp:posOffset>
+                </wp:positionV>
+                <wp:extent cx="5059680" cy="4480560"/>
+                <wp:effectExtent l="0" t="0" r="7620" b="15240"/>
+                <wp:wrapNone/>
+                <wp:docPr id="264570571" name="Cuadro de texto 1"/>
+                <wp:cNvGraphicFramePr/>
+                <a:graphic xmlns:a="http://schemas.openxmlformats.org/drawingml/2006/main">
+                  <a:graphicData uri="http://schemas.microsoft.com/office/word/2010/wordprocessingShape">
+                    <wps:wsp>
+                      <wps:cNvSpPr txBox="1"/>
+                      <wps:spPr>
+                        <a:xfrm>
+                          <a:off x="0" y="0"/>
+                          <a:ext cx="5059680" cy="4480560"/>
+                        </a:xfrm>
+                        <a:prstGeom prst="rect">
+                          <a:avLst/>
+                        </a:prstGeom>
+                        <a:solidFill>
+                          <a:schemeClr val="lt1"/>
+                        </a:solidFill>
+                        <a:ln w="6350">
+                          <a:solidFill>
+                            <a:prstClr val="black"/>
+                          </a:solidFill>
+                        </a:ln>
+                      </wps:spPr>
+                      <wps:txbx>
+                        <w:txbxContent>
+                          <w:p>
+                            <w:pPr>
+                              <w:shd w:val="clear" w:color="auto" w:fill="2D2B55"/>
+                              <w:spacing w:line="270" w:lineRule="atLeast"/>
+                              <w:rPr>
+                                <w:rFonts w:ascii="Menlo" w:eastAsia="Times New Roman" w:hAnsi="Menlo" w:cs="Menlo"/>
+                                <w:color w:val="FFFFFF"/>
+                                <w:sz w:val="18"/>
+                                <w:szCs w:val="18"/>
+                                <w:lang w:val="en-US" w:eastAsia="es-MX"/>
+                              </w:rPr>
+                            </w:pPr>
+                            <w:r>
+                              <w:rPr>
+                                <w:rFonts w:ascii="Menlo" w:eastAsia="Times New Roman" w:hAnsi="Menlo" w:cs="Menlo"/>
+                                <w:color w:val="FF9D00"/>
+                                <w:sz w:val="18"/>
+                                <w:szCs w:val="18"/>
+                                <w:lang w:val="en-US" w:eastAsia="es-MX"/>
+                              </w:rPr>
+                              <w:t>using</w:t>
+                            </w:r>
+                            <w:r>
+                              <w:rPr>
+                                <w:rFonts w:ascii="Menlo" w:eastAsia="Times New Roman" w:hAnsi="Menlo" w:cs="Menlo"/>
+                                <w:color w:val="FFFFFF"/>
+                                <w:sz w:val="18"/>
+                                <w:szCs w:val="18"/>
+                                <w:lang w:val="en-US" w:eastAsia="es-MX"/>
+                              </w:rPr>
+                              <w:t xml:space="preserve"> </w:t>
+                            </w:r>
+                            <w:proofErr w:type="spellStart"/>
+                            <w:r>
+                              <w:rPr>
+                                <w:rFonts w:ascii="Menlo" w:eastAsia="Times New Roman" w:hAnsi="Menlo" w:cs="Menlo"/>
+                                <w:color w:val="FAD000"/>
+                                <w:sz w:val="18"/>
+                                <w:szCs w:val="18"/>
+                                <w:lang w:val="en-US" w:eastAsia="es-MX"/>
+                              </w:rPr>
+                              <w:t>System</w:t>
+                            </w:r>
+                            <w:r>
+                              <w:rPr>
+                                <w:rFonts w:ascii="Menlo" w:eastAsia="Times New Roman" w:hAnsi="Menlo" w:cs="Menlo"/>
+                                <w:color w:val="FFFFFF"/>
+                                <w:sz w:val="18"/>
+                                <w:szCs w:val="18"/>
+                                <w:lang w:val="en-US" w:eastAsia="es-MX"/>
+                              </w:rPr>
+                              <w:t>.</w:t>
+                            </w:r>
+                            <w:proofErr w:type="gramStart"/>
+                            <w:r>
+                              <w:rPr>
+                                <w:rFonts w:ascii="Menlo" w:eastAsia="Times New Roman" w:hAnsi="Menlo" w:cs="Menlo"/>
+                                <w:color w:val="FAD000"/>
+                                <w:sz w:val="18"/>
+                                <w:szCs w:val="18"/>
+                                <w:lang w:val="en-US" w:eastAsia="es-MX"/>
+                              </w:rPr>
+                              <w:t>Collections</w:t>
+                            </w:r>
+                            <w:proofErr w:type="spellEnd"/>
+                            <w:r>
+                              <w:rPr>
+                                <w:rFonts w:ascii="Menlo" w:eastAsia="Times New Roman" w:hAnsi="Menlo" w:cs="Menlo"/>
+                                <w:color w:val="E1EFFF"/>
+                                <w:sz w:val="18"/>
+                                <w:szCs w:val="18"/>
+                                <w:lang w:val="en-US" w:eastAsia="es-MX"/>
+                              </w:rPr>
+                              <w:t>;</w:t>
+                            </w:r>
+                            <w:proofErr w:type="gramEnd"/>
+                          </w:p>
+                          <w:p>
+                            <w:pPr>
+                              <w:shd w:val="clear" w:color="auto" w:fill="2D2B55"/>
+                              <w:spacing w:line="270" w:lineRule="atLeast"/>
+                              <w:rPr>
+                                <w:rFonts w:ascii="Menlo" w:eastAsia="Times New Roman" w:hAnsi="Menlo" w:cs="Menlo"/>
+                                <w:color w:val="FFFFFF"/>
+                                <w:sz w:val="18"/>
+                                <w:szCs w:val="18"/>
+                                <w:lang w:val="en-US" w:eastAsia="es-MX"/>
+                              </w:rPr>
+                            </w:pPr>
+                            <w:r>
+                              <w:rPr>
+                                <w:rFonts w:ascii="Menlo" w:eastAsia="Times New Roman" w:hAnsi="Menlo" w:cs="Menlo"/>
+                                <w:color w:val="FF9D00"/>
+                                <w:sz w:val="18"/>
+                                <w:szCs w:val="18"/>
+                                <w:lang w:val="en-US" w:eastAsia="es-MX"/>
+                              </w:rPr>
+                              <w:t>using</w:t>
+                            </w:r>
+                            <w:r>
+                              <w:rPr>
+                                <w:rFonts w:ascii="Menlo" w:eastAsia="Times New Roman" w:hAnsi="Menlo" w:cs="Menlo"/>
+                                <w:color w:val="FFFFFF"/>
+                                <w:sz w:val="18"/>
+                                <w:szCs w:val="18"/>
+                                <w:lang w:val="en-US" w:eastAsia="es-MX"/>
+                              </w:rPr>
+                              <w:t xml:space="preserve"> </w:t>
+                            </w:r>
+                            <w:proofErr w:type="spellStart"/>
+                            <w:proofErr w:type="gramStart"/>
+                            <w:r>
+                              <w:rPr>
+                                <w:rFonts w:ascii="Menlo" w:eastAsia="Times New Roman" w:hAnsi="Menlo" w:cs="Menlo"/>
+                                <w:color w:val="FAD000"/>
+                                <w:sz w:val="18"/>
+                                <w:szCs w:val="18"/>
+                                <w:lang w:val="en-US" w:eastAsia="es-MX"/>
+                              </w:rPr>
+                              <w:t>System</w:t>
+                            </w:r>
+                            <w:r>
+                              <w:rPr>
+                                <w:rFonts w:ascii="Menlo" w:eastAsia="Times New Roman" w:hAnsi="Menlo" w:cs="Menlo"/>
+                                <w:color w:val="FFFFFF"/>
+                                <w:sz w:val="18"/>
+                                <w:szCs w:val="18"/>
+                                <w:lang w:val="en-US" w:eastAsia="es-MX"/>
+                              </w:rPr>
+                              <w:t>.</w:t>
+                            </w:r>
+                            <w:r>
+                              <w:rPr>
+                                <w:rFonts w:ascii="Menlo" w:eastAsia="Times New Roman" w:hAnsi="Menlo" w:cs="Menlo"/>
+                                <w:color w:val="FAD000"/>
+                                <w:sz w:val="18"/>
+                                <w:szCs w:val="18"/>
+                                <w:lang w:val="en-US" w:eastAsia="es-MX"/>
+                              </w:rPr>
+                              <w:t>Collections</w:t>
+                            </w:r>
+                            <w:r>
+                              <w:rPr>
+                                <w:rFonts w:ascii="Menlo" w:eastAsia="Times New Roman" w:hAnsi="Menlo" w:cs="Menlo"/>
+                                <w:color w:val="FFFFFF"/>
+                                <w:sz w:val="18"/>
+                                <w:szCs w:val="18"/>
+                                <w:lang w:val="en-US" w:eastAsia="es-MX"/>
+                              </w:rPr>
+                              <w:t>.</w:t>
+                            </w:r>
+                            <w:r>
+                              <w:rPr>
+                                <w:rFonts w:ascii="Menlo" w:eastAsia="Times New Roman" w:hAnsi="Menlo" w:cs="Menlo"/>
+                                <w:color w:val="FAD000"/>
+                                <w:sz w:val="18"/>
+                                <w:szCs w:val="18"/>
+                                <w:lang w:val="en-US" w:eastAsia="es-MX"/>
+                              </w:rPr>
+                              <w:t>Generic</w:t>
+                            </w:r>
+                            <w:proofErr w:type="spellEnd"/>
+                            <w:proofErr w:type="gramEnd"/>
+                            <w:r>
+                              <w:rPr>
+                                <w:rFonts w:ascii="Menlo" w:eastAsia="Times New Roman" w:hAnsi="Menlo" w:cs="Menlo"/>
+                                <w:color w:val="E1EFFF"/>
+                                <w:sz w:val="18"/>
+                                <w:szCs w:val="18"/>
+                                <w:lang w:val="en-US" w:eastAsia="es-MX"/>
+                              </w:rPr>
+                              <w:t>;</w:t>
+                            </w:r>
+                          </w:p>
+                          <w:p>
+                            <w:pPr>
+                              <w:shd w:val="clear" w:color="auto" w:fill="2D2B55"/>
+                              <w:spacing w:line="270" w:lineRule="atLeast"/>
+                              <w:rPr>
+                                <w:rFonts w:ascii="Menlo" w:eastAsia="Times New Roman" w:hAnsi="Menlo" w:cs="Menlo"/>
+                                <w:color w:val="FFFFFF"/>
+                                <w:sz w:val="18"/>
+                                <w:szCs w:val="18"/>
+                                <w:lang w:val="en-US" w:eastAsia="es-MX"/>
+                              </w:rPr>
+                            </w:pPr>
+                            <w:r>
+                              <w:rPr>
+                                <w:rFonts w:ascii="Menlo" w:eastAsia="Times New Roman" w:hAnsi="Menlo" w:cs="Menlo"/>
+                                <w:color w:val="FF9D00"/>
+                                <w:sz w:val="18"/>
+                                <w:szCs w:val="18"/>
+                                <w:lang w:val="en-US" w:eastAsia="es-MX"/>
+                              </w:rPr>
+                              <w:t>using</w:t>
+                            </w:r>
+                            <w:r>
+                              <w:rPr>
+                                <w:rFonts w:ascii="Menlo" w:eastAsia="Times New Roman" w:hAnsi="Menlo" w:cs="Menlo"/>
+                                <w:color w:val="FFFFFF"/>
+                                <w:sz w:val="18"/>
+                                <w:szCs w:val="18"/>
+                                <w:lang w:val="en-US" w:eastAsia="es-MX"/>
+                              </w:rPr>
+                              <w:t xml:space="preserve"> </w:t>
+                            </w:r>
+                            <w:proofErr w:type="spellStart"/>
+                            <w:proofErr w:type="gramStart"/>
+                            <w:r>
+                              <w:rPr>
+                                <w:rFonts w:ascii="Menlo" w:eastAsia="Times New Roman" w:hAnsi="Menlo" w:cs="Menlo"/>
+                                <w:color w:val="FAD000"/>
+                                <w:sz w:val="18"/>
+                                <w:szCs w:val="18"/>
+                                <w:lang w:val="en-US" w:eastAsia="es-MX"/>
+                              </w:rPr>
+                              <w:t>UnityEngine</w:t>
+                            </w:r>
+                            <w:proofErr w:type="spellEnd"/>
+                            <w:r>
+                              <w:rPr>
+                                <w:rFonts w:ascii="Menlo" w:eastAsia="Times New Roman" w:hAnsi="Menlo" w:cs="Menlo"/>
+                                <w:color w:val="E1EFFF"/>
+                                <w:sz w:val="18"/>
+                                <w:szCs w:val="18"/>
+                                <w:lang w:val="en-US" w:eastAsia="es-MX"/>
+                              </w:rPr>
+                              <w:t>;</w:t>
+                            </w:r>
+                            <w:proofErr w:type="gramEnd"/>
+                          </w:p>
+                          <w:p>
+                            <w:pPr>
+                              <w:shd w:val="clear" w:color="auto" w:fill="2D2B55"/>
+                              <w:spacing w:line="270" w:lineRule="atLeast"/>
+                              <w:rPr>
+                                <w:rFonts w:ascii="Menlo" w:eastAsia="Times New Roman" w:hAnsi="Menlo" w:cs="Menlo"/>
+                                <w:color w:val="FFFFFF"/>
+                                <w:sz w:val="18"/>
+                                <w:szCs w:val="18"/>
+                                <w:lang w:val="en-US" w:eastAsia="es-MX"/>
+                              </w:rPr>
+                            </w:pPr>
+                          </w:p>
+                          <w:p>
+                            <w:pPr>
+                              <w:shd w:val="clear" w:color="auto" w:fill="2D2B55"/>
+                              <w:spacing w:line="270" w:lineRule="atLeast"/>
+                              <w:rPr>
+                                <w:rFonts w:ascii="Menlo" w:eastAsia="Times New Roman" w:hAnsi="Menlo" w:cs="Menlo"/>
+                                <w:color w:val="FFFFFF"/>
+                                <w:sz w:val="18"/>
+                                <w:szCs w:val="18"/>
+                                <w:lang w:val="en-US" w:eastAsia="es-MX"/>
+                              </w:rPr>
+                            </w:pPr>
+                            <w:r>
+                              <w:rPr>
+                                <w:rFonts w:ascii="Menlo" w:eastAsia="Times New Roman" w:hAnsi="Menlo" w:cs="Menlo"/>
+                                <w:i/>
+                                <w:iCs/>
+                                <w:color w:val="80FFBB"/>
+                                <w:sz w:val="18"/>
+                                <w:szCs w:val="18"/>
+                                <w:lang w:val="en-US" w:eastAsia="es-MX"/>
+                              </w:rPr>
+                              <w:t>public</w:t>
+                            </w:r>
+                            <w:r>
+                              <w:rPr>
+                                <w:rFonts w:ascii="Menlo" w:eastAsia="Times New Roman" w:hAnsi="Menlo" w:cs="Menlo"/>
+                                <w:color w:val="FFFFFF"/>
+                                <w:sz w:val="18"/>
+                                <w:szCs w:val="18"/>
+                                <w:lang w:val="en-US" w:eastAsia="es-MX"/>
+                              </w:rPr>
+                              <w:t xml:space="preserve"> </w:t>
+                            </w:r>
+                            <w:r>
+                              <w:rPr>
+                                <w:rFonts w:ascii="Menlo" w:eastAsia="Times New Roman" w:hAnsi="Menlo" w:cs="Menlo"/>
+                                <w:color w:val="FF9D00"/>
+                                <w:sz w:val="18"/>
+                                <w:szCs w:val="18"/>
+                                <w:lang w:val="en-US" w:eastAsia="es-MX"/>
+                              </w:rPr>
+                              <w:t>class</w:t>
+                            </w:r>
+                            <w:r>
+                              <w:rPr>
+                                <w:rFonts w:ascii="Menlo" w:eastAsia="Times New Roman" w:hAnsi="Menlo" w:cs="Menlo"/>
+                                <w:color w:val="FFFFFF"/>
+                                <w:sz w:val="18"/>
+                                <w:szCs w:val="18"/>
+                                <w:lang w:val="en-US" w:eastAsia="es-MX"/>
+                              </w:rPr>
+                              <w:t xml:space="preserve"> </w:t>
+                            </w:r>
+                            <w:proofErr w:type="spellStart"/>
+                            <w:proofErr w:type="gramStart"/>
+                            <w:r>
+                              <w:rPr>
+                                <w:rFonts w:ascii="Menlo" w:eastAsia="Times New Roman" w:hAnsi="Menlo" w:cs="Menlo"/>
+                                <w:color w:val="FAD000"/>
+                                <w:sz w:val="18"/>
+                                <w:szCs w:val="18"/>
+                                <w:lang w:val="en-US" w:eastAsia="es-MX"/>
+                              </w:rPr>
+                              <w:t>FollowPlayer</w:t>
+                            </w:r>
+                            <w:proofErr w:type="spellEnd"/>
+                            <w:r>
+                              <w:rPr>
+                                <w:rFonts w:ascii="Menlo" w:eastAsia="Times New Roman" w:hAnsi="Menlo" w:cs="Menlo"/>
+                                <w:color w:val="FFFFFF"/>
+                                <w:sz w:val="18"/>
+                                <w:szCs w:val="18"/>
+                                <w:lang w:val="en-US" w:eastAsia="es-MX"/>
+                              </w:rPr>
+                              <w:t xml:space="preserve"> </w:t>
+                            </w:r>
+                            <w:r>
+                              <w:rPr>
+                                <w:rFonts w:ascii="Menlo" w:eastAsia="Times New Roman" w:hAnsi="Menlo" w:cs="Menlo"/>
+                                <w:color w:val="E1EFFF"/>
+                                <w:sz w:val="18"/>
+                                <w:szCs w:val="18"/>
+                                <w:lang w:val="en-US" w:eastAsia="es-MX"/>
+                              </w:rPr>
+                              <w:t>:</w:t>
+                            </w:r>
+                            <w:proofErr w:type="gramEnd"/>
+                            <w:r>
+                              <w:rPr>
+                                <w:rFonts w:ascii="Menlo" w:eastAsia="Times New Roman" w:hAnsi="Menlo" w:cs="Menlo"/>
+                                <w:color w:val="FFFFFF"/>
+                                <w:sz w:val="18"/>
+                                <w:szCs w:val="18"/>
+                                <w:lang w:val="en-US" w:eastAsia="es-MX"/>
+                              </w:rPr>
+                              <w:t xml:space="preserve"> </w:t>
+                            </w:r>
+                            <w:proofErr w:type="spellStart"/>
+                            <w:r>
+                              <w:rPr>
+                                <w:rFonts w:ascii="Menlo" w:eastAsia="Times New Roman" w:hAnsi="Menlo" w:cs="Menlo"/>
+                                <w:color w:val="FAD000"/>
+                                <w:sz w:val="18"/>
+                                <w:szCs w:val="18"/>
+                                <w:lang w:val="en-US" w:eastAsia="es-MX"/>
+                              </w:rPr>
+                              <w:t>MonoBehaviour</w:t>
+                            </w:r>
+                            <w:proofErr w:type="spellEnd"/>
+                          </w:p>
+                          <w:p>
+                            <w:pPr>
+                              <w:shd w:val="clear" w:color="auto" w:fill="2D2B55"/>
+                              <w:spacing w:line="270" w:lineRule="atLeast"/>
+                              <w:rPr>
+                                <w:rFonts w:ascii="Menlo" w:eastAsia="Times New Roman" w:hAnsi="Menlo" w:cs="Menlo"/>
+                                <w:color w:val="FFFFFF"/>
+                                <w:sz w:val="18"/>
+                                <w:szCs w:val="18"/>
+                                <w:lang w:val="en-US" w:eastAsia="es-MX"/>
+                              </w:rPr>
+                            </w:pPr>
+                          </w:p>
+                          <w:p>
+                            <w:pPr>
+                              <w:shd w:val="clear" w:color="auto" w:fill="2D2B55"/>
+                              <w:spacing w:line="270" w:lineRule="atLeast"/>
+                              <w:rPr>
+                                <w:rFonts w:ascii="Menlo" w:eastAsia="Times New Roman" w:hAnsi="Menlo" w:cs="Menlo"/>
+                                <w:color w:val="FFFFFF"/>
+                                <w:sz w:val="18"/>
+                                <w:szCs w:val="18"/>
+                                <w:lang w:eastAsia="es-MX"/>
+                              </w:rPr>
+                            </w:pPr>
+                            <w:r>
+                              <w:rPr>
+                                <w:rFonts w:ascii="Menlo" w:eastAsia="Times New Roman" w:hAnsi="Menlo" w:cs="Menlo"/>
+                                <w:color w:val="E1EFFF"/>
+                                <w:sz w:val="18"/>
+                                <w:szCs w:val="18"/>
+                                <w:lang w:eastAsia="es-MX"/>
+                              </w:rPr>
+                              <w:t>{</w:t>
+                            </w:r>
+                          </w:p>
+                          <w:p>
+                            <w:pPr>
+                              <w:shd w:val="clear" w:color="auto" w:fill="2D2B55"/>
+                              <w:spacing w:line="270" w:lineRule="atLeast"/>
+                              <w:rPr>
+                                <w:rFonts w:ascii="Menlo" w:eastAsia="Times New Roman" w:hAnsi="Menlo" w:cs="Menlo"/>
+                                <w:color w:val="FFFFFF"/>
+                                <w:sz w:val="18"/>
+                                <w:szCs w:val="18"/>
+                                <w:lang w:eastAsia="es-MX"/>
+                              </w:rPr>
+                            </w:pPr>
+                            <w:r>
+                              <w:rPr>
+                                <w:rFonts w:ascii="Menlo" w:eastAsia="Times New Roman" w:hAnsi="Menlo" w:cs="Menlo"/>
+                                <w:color w:val="E1EFFF"/>
+                                <w:sz w:val="18"/>
+                                <w:szCs w:val="18"/>
+                                <w:lang w:eastAsia="es-MX"/>
+                              </w:rPr>
+                              <w:t xml:space="preserve">    </w:t>
+                            </w:r>
+                            <w:r>
+                              <w:rPr>
+                                <w:rFonts w:ascii="Menlo" w:eastAsia="Times New Roman" w:hAnsi="Menlo" w:cs="Menlo"/>
+                                <w:i/>
+                                <w:iCs/>
+                                <w:color w:val="B362FF"/>
+                                <w:sz w:val="18"/>
+                                <w:szCs w:val="18"/>
+                                <w:lang w:eastAsia="es-MX"/>
+                              </w:rPr>
+                              <w:t>//Se llaba el objeto player</w:t>
+                            </w:r>
+                          </w:p>
+                          <w:p>
+                            <w:pPr>
+                              <w:shd w:val="clear" w:color="auto" w:fill="2D2B55"/>
+                              <w:spacing w:line="270" w:lineRule="atLeast"/>
+                              <w:rPr>
+                                <w:rFonts w:ascii="Menlo" w:eastAsia="Times New Roman" w:hAnsi="Menlo" w:cs="Menlo"/>
+                                <w:color w:val="FFFFFF"/>
+                                <w:sz w:val="18"/>
+                                <w:szCs w:val="18"/>
+                                <w:lang w:eastAsia="es-MX"/>
+                              </w:rPr>
+                            </w:pPr>
+                            <w:r>
+                              <w:rPr>
+                                <w:rFonts w:ascii="Menlo" w:eastAsia="Times New Roman" w:hAnsi="Menlo" w:cs="Menlo"/>
+                                <w:color w:val="FFFFFF"/>
+                                <w:sz w:val="18"/>
+                                <w:szCs w:val="18"/>
+                                <w:lang w:eastAsia="es-MX"/>
+                              </w:rPr>
+                              <w:t xml:space="preserve">    </w:t>
+                            </w:r>
+                            <w:r>
+                              <w:rPr>
+                                <w:rFonts w:ascii="Menlo" w:eastAsia="Times New Roman" w:hAnsi="Menlo" w:cs="Menlo"/>
+                                <w:i/>
+                                <w:iCs/>
+                                <w:color w:val="80FFBB"/>
+                                <w:sz w:val="18"/>
+                                <w:szCs w:val="18"/>
+                                <w:lang w:eastAsia="es-MX"/>
+                              </w:rPr>
+                              <w:t>public</w:t>
+                            </w:r>
+                            <w:r>
+                              <w:rPr>
+                                <w:rFonts w:ascii="Menlo" w:eastAsia="Times New Roman" w:hAnsi="Menlo" w:cs="Menlo"/>
+                                <w:color w:val="FFFFFF"/>
+                                <w:sz w:val="18"/>
+                                <w:szCs w:val="18"/>
+                                <w:lang w:eastAsia="es-MX"/>
+                              </w:rPr>
+                              <w:t xml:space="preserve"> </w:t>
+                            </w:r>
+                            <w:r>
+                              <w:rPr>
+                                <w:rFonts w:ascii="Menlo" w:eastAsia="Times New Roman" w:hAnsi="Menlo" w:cs="Menlo"/>
+                                <w:color w:val="FAD000"/>
+                                <w:sz w:val="18"/>
+                                <w:szCs w:val="18"/>
+                                <w:lang w:eastAsia="es-MX"/>
+                              </w:rPr>
+                              <w:t>GameObject</w:t>
+                            </w:r>
+                            <w:r>
+                              <w:rPr>
+                                <w:rFonts w:ascii="Menlo" w:eastAsia="Times New Roman" w:hAnsi="Menlo" w:cs="Menlo"/>
+                                <w:color w:val="FFFFFF"/>
+                                <w:sz w:val="18"/>
+                                <w:szCs w:val="18"/>
+                                <w:lang w:eastAsia="es-MX"/>
+                              </w:rPr>
+                              <w:t xml:space="preserve"> </w:t>
+                            </w:r>
+                            <w:r>
+                              <w:rPr>
+                                <w:rFonts w:ascii="Menlo" w:eastAsia="Times New Roman" w:hAnsi="Menlo" w:cs="Menlo"/>
+                                <w:color w:val="FAD000"/>
+                                <w:sz w:val="18"/>
+                                <w:szCs w:val="18"/>
+                                <w:lang w:eastAsia="es-MX"/>
+                              </w:rPr>
+                              <w:t>player</w:t>
+                            </w:r>
+                            <w:r>
+                              <w:rPr>
+                                <w:rFonts w:ascii="Menlo" w:eastAsia="Times New Roman" w:hAnsi="Menlo" w:cs="Menlo"/>
+                                <w:color w:val="E1EFFF"/>
+                                <w:sz w:val="18"/>
+                                <w:szCs w:val="18"/>
+                                <w:lang w:eastAsia="es-MX"/>
+                              </w:rPr>
+                              <w:t>;</w:t>
+                            </w:r>
+                          </w:p>
+                          <w:p>
+                            <w:pPr>
+                              <w:shd w:val="clear" w:color="auto" w:fill="2D2B55"/>
+                              <w:spacing w:line="270" w:lineRule="atLeast"/>
+                              <w:rPr>
+                                <w:rFonts w:ascii="Menlo" w:eastAsia="Times New Roman" w:hAnsi="Menlo" w:cs="Menlo"/>
+                                <w:color w:val="FFFFFF"/>
+                                <w:sz w:val="18"/>
+                                <w:szCs w:val="18"/>
+                                <w:lang w:eastAsia="es-MX"/>
+                              </w:rPr>
+                            </w:pPr>
+                          </w:p>
+                          <w:p>
+                            <w:pPr>
+                              <w:shd w:val="clear" w:color="auto" w:fill="2D2B55"/>
+                              <w:spacing w:line="270" w:lineRule="atLeast"/>
+                              <w:rPr>
+                                <w:rFonts w:ascii="Menlo" w:eastAsia="Times New Roman" w:hAnsi="Menlo" w:cs="Menlo"/>
+                                <w:color w:val="FFFFFF"/>
+                                <w:sz w:val="18"/>
+                                <w:szCs w:val="18"/>
+                                <w:lang w:eastAsia="es-MX"/>
+                              </w:rPr>
+                            </w:pPr>
+                            <w:r>
+                              <w:rPr>
+                                <w:rFonts w:ascii="Menlo" w:eastAsia="Times New Roman" w:hAnsi="Menlo" w:cs="Menlo"/>
+                                <w:color w:val="E1EFFF"/>
+                                <w:sz w:val="18"/>
+                                <w:szCs w:val="18"/>
+                                <w:lang w:eastAsia="es-MX"/>
+                              </w:rPr>
+                              <w:t xml:space="preserve">    </w:t>
+                            </w:r>
+                            <w:r>
+                              <w:rPr>
+                                <w:rFonts w:ascii="Menlo" w:eastAsia="Times New Roman" w:hAnsi="Menlo" w:cs="Menlo"/>
+                                <w:i/>
+                                <w:iCs/>
+                                <w:color w:val="B362FF"/>
+                                <w:sz w:val="18"/>
+                                <w:szCs w:val="18"/>
+                                <w:lang w:eastAsia="es-MX"/>
+                              </w:rPr>
+                              <w:t>//Se ajusta la cámara a cierta altura.</w:t>
+                            </w:r>
+                          </w:p>
+                          <w:p>
+                            <w:pPr>
+                              <w:shd w:val="clear" w:color="auto" w:fill="2D2B55"/>
+                              <w:spacing w:line="270" w:lineRule="atLeast"/>
+                              <w:rPr>
+                                <w:rFonts w:ascii="Menlo" w:eastAsia="Times New Roman" w:hAnsi="Menlo" w:cs="Menlo"/>
+                                <w:color w:val="FFFFFF"/>
+                                <w:sz w:val="18"/>
+                                <w:szCs w:val="18"/>
+                                <w:lang w:val="en-US" w:eastAsia="es-MX"/>
+                              </w:rPr>
+                            </w:pPr>
+                            <w:r>
+                              <w:rPr>
+                                <w:rFonts w:ascii="Menlo" w:eastAsia="Times New Roman" w:hAnsi="Menlo" w:cs="Menlo"/>
+                                <w:color w:val="FFFFFF"/>
+                                <w:sz w:val="18"/>
+                                <w:szCs w:val="18"/>
+                                <w:lang w:eastAsia="es-MX"/>
+                              </w:rPr>
+                              <w:t xml:space="preserve">    </w:t>
+                            </w:r>
+                            <w:r>
+                              <w:rPr>
+                                <w:rFonts w:ascii="Menlo" w:eastAsia="Times New Roman" w:hAnsi="Menlo" w:cs="Menlo"/>
+                                <w:i/>
+                                <w:iCs/>
+                                <w:color w:val="80FFBB"/>
+                                <w:sz w:val="18"/>
+                                <w:szCs w:val="18"/>
+                                <w:lang w:val="en-US" w:eastAsia="es-MX"/>
+                              </w:rPr>
+                              <w:t>private</w:t>
+                            </w:r>
+                            <w:r>
+                              <w:rPr>
+                                <w:rFonts w:ascii="Menlo" w:eastAsia="Times New Roman" w:hAnsi="Menlo" w:cs="Menlo"/>
+                                <w:color w:val="FFFFFF"/>
+                                <w:sz w:val="18"/>
+                                <w:szCs w:val="18"/>
+                                <w:lang w:val="en-US" w:eastAsia="es-MX"/>
+                              </w:rPr>
+                              <w:t xml:space="preserve"> </w:t>
+                            </w:r>
+                            <w:r>
+                              <w:rPr>
+                                <w:rFonts w:ascii="Menlo" w:eastAsia="Times New Roman" w:hAnsi="Menlo" w:cs="Menlo"/>
+                                <w:color w:val="FAD000"/>
+                                <w:sz w:val="18"/>
+                                <w:szCs w:val="18"/>
+                                <w:lang w:val="en-US" w:eastAsia="es-MX"/>
+                              </w:rPr>
+                              <w:t>Vector3</w:t>
+                            </w:r>
+                            <w:r>
+                              <w:rPr>
+                                <w:rFonts w:ascii="Menlo" w:eastAsia="Times New Roman" w:hAnsi="Menlo" w:cs="Menlo"/>
+                                <w:color w:val="FFFFFF"/>
+                                <w:sz w:val="18"/>
+                                <w:szCs w:val="18"/>
+                                <w:lang w:val="en-US" w:eastAsia="es-MX"/>
+                              </w:rPr>
+                              <w:t xml:space="preserve"> </w:t>
+                            </w:r>
+                            <w:r>
+                              <w:rPr>
+                                <w:rFonts w:ascii="Menlo" w:eastAsia="Times New Roman" w:hAnsi="Menlo" w:cs="Menlo"/>
+                                <w:color w:val="FAD000"/>
+                                <w:sz w:val="18"/>
+                                <w:szCs w:val="18"/>
+                                <w:lang w:val="en-US" w:eastAsia="es-MX"/>
+                              </w:rPr>
+                              <w:t>offset</w:t>
+                            </w:r>
+                            <w:r>
+                              <w:rPr>
+                                <w:rFonts w:ascii="Menlo" w:eastAsia="Times New Roman" w:hAnsi="Menlo" w:cs="Menlo"/>
+                                <w:color w:val="FFFFFF"/>
+                                <w:sz w:val="18"/>
+                                <w:szCs w:val="18"/>
+                                <w:lang w:val="en-US" w:eastAsia="es-MX"/>
+                              </w:rPr>
+                              <w:t xml:space="preserve"> </w:t>
+                            </w:r>
+                            <w:r>
+                              <w:rPr>
+                                <w:rFonts w:ascii="Menlo" w:eastAsia="Times New Roman" w:hAnsi="Menlo" w:cs="Menlo"/>
+                                <w:color w:val="FF9D00"/>
+                                <w:sz w:val="18"/>
+                                <w:szCs w:val="18"/>
+                                <w:lang w:val="en-US" w:eastAsia="es-MX"/>
+                              </w:rPr>
+                              <w:t>=</w:t>
+                            </w:r>
+                            <w:r>
+                              <w:rPr>
+                                <w:rFonts w:ascii="Menlo" w:eastAsia="Times New Roman" w:hAnsi="Menlo" w:cs="Menlo"/>
+                                <w:color w:val="FFFFFF"/>
+                                <w:sz w:val="18"/>
+                                <w:szCs w:val="18"/>
+                                <w:lang w:val="en-US" w:eastAsia="es-MX"/>
+                              </w:rPr>
+                              <w:t xml:space="preserve"> </w:t>
+                            </w:r>
+                            <w:r>
+                              <w:rPr>
+                                <w:rFonts w:ascii="Menlo" w:eastAsia="Times New Roman" w:hAnsi="Menlo" w:cs="Menlo"/>
+                                <w:color w:val="FF9D00"/>
+                                <w:sz w:val="18"/>
+                                <w:szCs w:val="18"/>
+                                <w:lang w:val="en-US" w:eastAsia="es-MX"/>
+                              </w:rPr>
+                              <w:t>new</w:t>
+                            </w:r>
+                            <w:r>
+                              <w:rPr>
+                                <w:rFonts w:ascii="Menlo" w:eastAsia="Times New Roman" w:hAnsi="Menlo" w:cs="Menlo"/>
+                                <w:color w:val="FFFFFF"/>
+                                <w:sz w:val="18"/>
+                                <w:szCs w:val="18"/>
+                                <w:lang w:val="en-US" w:eastAsia="es-MX"/>
+                              </w:rPr>
+                              <w:t xml:space="preserve"> </w:t>
+                            </w:r>
+                            <w:r>
+                              <w:rPr>
+                                <w:rFonts w:ascii="Menlo" w:eastAsia="Times New Roman" w:hAnsi="Menlo" w:cs="Menlo"/>
+                                <w:color w:val="FAD000"/>
+                                <w:sz w:val="18"/>
+                                <w:szCs w:val="18"/>
+                                <w:lang w:val="en-US" w:eastAsia="es-MX"/>
+                              </w:rPr>
+                              <w:t>Vector3</w:t>
+                            </w:r>
+                            <w:r>
+                              <w:rPr>
+                                <w:rFonts w:ascii="Menlo" w:eastAsia="Times New Roman" w:hAnsi="Menlo" w:cs="Menlo"/>
+                                <w:color w:val="E1EFFF"/>
+                                <w:sz w:val="18"/>
+                                <w:szCs w:val="18"/>
+                                <w:lang w:val="en-US" w:eastAsia="es-MX"/>
+                              </w:rPr>
+                              <w:t>(</w:t>
+                            </w:r>
+                            <w:r>
+                              <w:rPr>
+                                <w:rFonts w:ascii="Menlo" w:eastAsia="Times New Roman" w:hAnsi="Menlo" w:cs="Menlo"/>
+                                <w:color w:val="FF628C"/>
+                                <w:sz w:val="18"/>
+                                <w:szCs w:val="18"/>
+                                <w:lang w:val="en-US" w:eastAsia="es-MX"/>
+                              </w:rPr>
+                              <w:t>0</w:t>
+                            </w:r>
+                            <w:r>
+                              <w:rPr>
+                                <w:rFonts w:ascii="Menlo" w:eastAsia="Times New Roman" w:hAnsi="Menlo" w:cs="Menlo"/>
+                                <w:color w:val="E1EFFF"/>
+                                <w:sz w:val="18"/>
+                                <w:szCs w:val="18"/>
+                                <w:lang w:val="en-US" w:eastAsia="es-MX"/>
+                              </w:rPr>
+                              <w:t>,</w:t>
+                            </w:r>
+                            <w:proofErr w:type="gramStart"/>
+                            <w:r>
+                              <w:rPr>
+                                <w:rFonts w:ascii="Menlo" w:eastAsia="Times New Roman" w:hAnsi="Menlo" w:cs="Menlo"/>
+                                <w:color w:val="FF628C"/>
+                                <w:sz w:val="18"/>
+                                <w:szCs w:val="18"/>
+                                <w:lang w:val="en-US" w:eastAsia="es-MX"/>
+                              </w:rPr>
+                              <w:t>6</w:t>
+                            </w:r>
+                            <w:r>
+                              <w:rPr>
+                                <w:rFonts w:ascii="Menlo" w:eastAsia="Times New Roman" w:hAnsi="Menlo" w:cs="Menlo"/>
+                                <w:color w:val="E1EFFF"/>
+                                <w:sz w:val="18"/>
+                                <w:szCs w:val="18"/>
+                                <w:lang w:val="en-US" w:eastAsia="es-MX"/>
+                              </w:rPr>
+                              <w:t>,</w:t>
+                            </w:r>
+                            <w:r>
+                              <w:rPr>
+                                <w:rFonts w:ascii="Menlo" w:eastAsia="Times New Roman" w:hAnsi="Menlo" w:cs="Menlo"/>
+                                <w:color w:val="FF9D00"/>
+                                <w:sz w:val="18"/>
+                                <w:szCs w:val="18"/>
+                                <w:lang w:val="en-US" w:eastAsia="es-MX"/>
+                              </w:rPr>
+                              <w:t>-</w:t>
+                            </w:r>
+                            <w:proofErr w:type="gramEnd"/>
+                            <w:r>
+                              <w:rPr>
+                                <w:rFonts w:ascii="Menlo" w:eastAsia="Times New Roman" w:hAnsi="Menlo" w:cs="Menlo"/>
+                                <w:color w:val="FF628C"/>
+                                <w:sz w:val="18"/>
+                                <w:szCs w:val="18"/>
+                                <w:lang w:val="en-US" w:eastAsia="es-MX"/>
+                              </w:rPr>
+                              <w:t>7</w:t>
+                            </w:r>
+                            <w:r>
+                              <w:rPr>
+                                <w:rFonts w:ascii="Menlo" w:eastAsia="Times New Roman" w:hAnsi="Menlo" w:cs="Menlo"/>
+                                <w:color w:val="E1EFFF"/>
+                                <w:sz w:val="18"/>
+                                <w:szCs w:val="18"/>
+                                <w:lang w:val="en-US" w:eastAsia="es-MX"/>
+                              </w:rPr>
+                              <w:t>);</w:t>
+                            </w:r>
+                          </w:p>
+                          <w:p>
+                            <w:pPr>
+                              <w:shd w:val="clear" w:color="auto" w:fill="2D2B55"/>
+                              <w:spacing w:line="270" w:lineRule="atLeast"/>
+                              <w:rPr>
+                                <w:rFonts w:ascii="Menlo" w:eastAsia="Times New Roman" w:hAnsi="Menlo" w:cs="Menlo"/>
+                                <w:color w:val="FFFFFF"/>
+                                <w:sz w:val="18"/>
+                                <w:szCs w:val="18"/>
+                                <w:lang w:val="en-US" w:eastAsia="es-MX"/>
+                              </w:rPr>
+                            </w:pPr>
+                            <w:r>
+                              <w:rPr>
+                                <w:rFonts w:ascii="Menlo" w:eastAsia="Times New Roman" w:hAnsi="Menlo" w:cs="Menlo"/>
+                                <w:color w:val="E1EFFF"/>
+                                <w:sz w:val="18"/>
+                                <w:szCs w:val="18"/>
+                                <w:lang w:val="en-US" w:eastAsia="es-MX"/>
+                              </w:rPr>
+                              <w:t xml:space="preserve">    </w:t>
+                            </w:r>
+                            <w:r>
+                              <w:rPr>
+                                <w:rFonts w:ascii="Menlo" w:eastAsia="Times New Roman" w:hAnsi="Menlo" w:cs="Menlo"/>
+                                <w:i/>
+                                <w:iCs/>
+                                <w:color w:val="B362FF"/>
+                                <w:sz w:val="18"/>
+                                <w:szCs w:val="18"/>
+                                <w:lang w:val="en-US" w:eastAsia="es-MX"/>
+                              </w:rPr>
+                              <w:t>// Start is called before the first frame update</w:t>
+                            </w:r>
+                          </w:p>
+                          <w:p>
+                            <w:pPr>
+                              <w:shd w:val="clear" w:color="auto" w:fill="2D2B55"/>
+                              <w:spacing w:line="270" w:lineRule="atLeast"/>
+                              <w:rPr>
+                                <w:rFonts w:ascii="Menlo" w:eastAsia="Times New Roman" w:hAnsi="Menlo" w:cs="Menlo"/>
+                                <w:color w:val="FFFFFF"/>
+                                <w:sz w:val="18"/>
+                                <w:szCs w:val="18"/>
+                                <w:lang w:val="en-US" w:eastAsia="es-MX"/>
+                              </w:rPr>
+                            </w:pPr>
+                            <w:r>
+                              <w:rPr>
+                                <w:rFonts w:ascii="Menlo" w:eastAsia="Times New Roman" w:hAnsi="Menlo" w:cs="Menlo"/>
+                                <w:color w:val="FFFFFF"/>
+                                <w:sz w:val="18"/>
+                                <w:szCs w:val="18"/>
+                                <w:lang w:val="en-US" w:eastAsia="es-MX"/>
+                              </w:rPr>
+                              <w:t xml:space="preserve">    void </w:t>
+                            </w:r>
+                            <w:proofErr w:type="gramStart"/>
+                            <w:r>
+                              <w:rPr>
+                                <w:rFonts w:ascii="Menlo" w:eastAsia="Times New Roman" w:hAnsi="Menlo" w:cs="Menlo"/>
+                                <w:color w:val="FAD000"/>
+                                <w:sz w:val="18"/>
+                                <w:szCs w:val="18"/>
+                                <w:lang w:val="en-US" w:eastAsia="es-MX"/>
+                              </w:rPr>
+                              <w:t>Start</w:t>
+                            </w:r>
+                            <w:r>
+                              <w:rPr>
+                                <w:rFonts w:ascii="Menlo" w:eastAsia="Times New Roman" w:hAnsi="Menlo" w:cs="Menlo"/>
+                                <w:color w:val="E1EFFF"/>
+                                <w:sz w:val="18"/>
+                                <w:szCs w:val="18"/>
+                                <w:lang w:val="en-US" w:eastAsia="es-MX"/>
+                              </w:rPr>
+                              <w:t>(</w:t>
+                            </w:r>
+                            <w:proofErr w:type="gramEnd"/>
+                            <w:r>
+                              <w:rPr>
+                                <w:rFonts w:ascii="Menlo" w:eastAsia="Times New Roman" w:hAnsi="Menlo" w:cs="Menlo"/>
+                                <w:color w:val="E1EFFF"/>
+                                <w:sz w:val="18"/>
+                                <w:szCs w:val="18"/>
+                                <w:lang w:val="en-US" w:eastAsia="es-MX"/>
+                              </w:rPr>
+                              <w:t>)</w:t>
+                            </w:r>
+                          </w:p>
+                          <w:p>
+                            <w:pPr>
+                              <w:shd w:val="clear" w:color="auto" w:fill="2D2B55"/>
+                              <w:spacing w:line="270" w:lineRule="atLeast"/>
+                              <w:rPr>
+                                <w:rFonts w:ascii="Menlo" w:eastAsia="Times New Roman" w:hAnsi="Menlo" w:cs="Menlo"/>
+                                <w:color w:val="FFFFFF"/>
+                                <w:sz w:val="18"/>
+                                <w:szCs w:val="18"/>
+                                <w:lang w:val="en-US" w:eastAsia="es-MX"/>
+                              </w:rPr>
+                            </w:pPr>
+                            <w:r>
+                              <w:rPr>
+                                <w:rFonts w:ascii="Menlo" w:eastAsia="Times New Roman" w:hAnsi="Menlo" w:cs="Menlo"/>
+                                <w:color w:val="FFFFFF"/>
+                                <w:sz w:val="18"/>
+                                <w:szCs w:val="18"/>
+                                <w:lang w:val="en-US" w:eastAsia="es-MX"/>
+                              </w:rPr>
+                              <w:t xml:space="preserve">    </w:t>
+                            </w:r>
+                            <w:r>
+                              <w:rPr>
+                                <w:rFonts w:ascii="Menlo" w:eastAsia="Times New Roman" w:hAnsi="Menlo" w:cs="Menlo"/>
+                                <w:color w:val="E1EFFF"/>
+                                <w:sz w:val="18"/>
+                                <w:szCs w:val="18"/>
+                                <w:lang w:val="en-US" w:eastAsia="es-MX"/>
+                              </w:rPr>
+                              <w:t>{</w:t>
+                            </w:r>
+                          </w:p>
+                          <w:p>
+                            <w:pPr>
+                              <w:shd w:val="clear" w:color="auto" w:fill="2D2B55"/>
+                              <w:spacing w:line="270" w:lineRule="atLeast"/>
+                              <w:rPr>
+                                <w:rFonts w:ascii="Menlo" w:eastAsia="Times New Roman" w:hAnsi="Menlo" w:cs="Menlo"/>
+                                <w:color w:val="FFFFFF"/>
+                                <w:sz w:val="18"/>
+                                <w:szCs w:val="18"/>
+                                <w:lang w:val="en-US" w:eastAsia="es-MX"/>
+                              </w:rPr>
+                            </w:pPr>
+                          </w:p>
+                          <w:p>
+                            <w:pPr>
+                              <w:shd w:val="clear" w:color="auto" w:fill="2D2B55"/>
+                              <w:spacing w:line="270" w:lineRule="atLeast"/>
+                              <w:rPr>
+                                <w:rFonts w:ascii="Menlo" w:eastAsia="Times New Roman" w:hAnsi="Menlo" w:cs="Menlo"/>
+                                <w:color w:val="FFFFFF"/>
+                                <w:sz w:val="18"/>
+                                <w:szCs w:val="18"/>
+                                <w:lang w:val="en-US" w:eastAsia="es-MX"/>
+                              </w:rPr>
+                            </w:pPr>
+                            <w:r>
+                              <w:rPr>
+                                <w:rFonts w:ascii="Menlo" w:eastAsia="Times New Roman" w:hAnsi="Menlo" w:cs="Menlo"/>
+                                <w:color w:val="FFFFFF"/>
+                                <w:sz w:val="18"/>
+                                <w:szCs w:val="18"/>
+                                <w:lang w:val="en-US" w:eastAsia="es-MX"/>
+                              </w:rPr>
+                              <w:t xml:space="preserve">    </w:t>
+                            </w:r>
+                            <w:r>
+                              <w:rPr>
+                                <w:rFonts w:ascii="Menlo" w:eastAsia="Times New Roman" w:hAnsi="Menlo" w:cs="Menlo"/>
+                                <w:color w:val="E1EFFF"/>
+                                <w:sz w:val="18"/>
+                                <w:szCs w:val="18"/>
+                                <w:lang w:val="en-US" w:eastAsia="es-MX"/>
+                              </w:rPr>
+                              <w:t>}</w:t>
+                            </w:r>
+                          </w:p>
+                          <w:p>
+                            <w:pPr>
+                              <w:shd w:val="clear" w:color="auto" w:fill="2D2B55"/>
+                              <w:spacing w:line="270" w:lineRule="atLeast"/>
+                              <w:rPr>
+                                <w:rFonts w:ascii="Menlo" w:eastAsia="Times New Roman" w:hAnsi="Menlo" w:cs="Menlo"/>
+                                <w:color w:val="FFFFFF"/>
+                                <w:sz w:val="18"/>
+                                <w:szCs w:val="18"/>
+                                <w:lang w:val="en-US" w:eastAsia="es-MX"/>
+                              </w:rPr>
+                            </w:pPr>
+                            <w:r>
+                              <w:rPr>
+                                <w:rFonts w:ascii="Menlo" w:eastAsia="Times New Roman" w:hAnsi="Menlo" w:cs="Menlo"/>
+                                <w:color w:val="E1EFFF"/>
+                                <w:sz w:val="18"/>
+                                <w:szCs w:val="18"/>
+                                <w:lang w:val="en-US" w:eastAsia="es-MX"/>
+                              </w:rPr>
+                              <w:t xml:space="preserve">    </w:t>
+                            </w:r>
+                            <w:r>
+                              <w:rPr>
+                                <w:rFonts w:ascii="Menlo" w:eastAsia="Times New Roman" w:hAnsi="Menlo" w:cs="Menlo"/>
+                                <w:i/>
+                                <w:iCs/>
+                                <w:color w:val="B362FF"/>
+                                <w:sz w:val="18"/>
+                                <w:szCs w:val="18"/>
+                                <w:lang w:val="en-US" w:eastAsia="es-MX"/>
+                              </w:rPr>
+                              <w:t>// Update is called once per frame</w:t>
+                            </w:r>
+                          </w:p>
+                          <w:p>
+                            <w:pPr>
+                              <w:shd w:val="clear" w:color="auto" w:fill="2D2B55"/>
+                              <w:spacing w:line="270" w:lineRule="atLeast"/>
+                              <w:rPr>
+                                <w:rFonts w:ascii="Menlo" w:eastAsia="Times New Roman" w:hAnsi="Menlo" w:cs="Menlo"/>
+                                <w:color w:val="FFFFFF"/>
+                                <w:sz w:val="18"/>
+                                <w:szCs w:val="18"/>
+                                <w:lang w:eastAsia="es-MX"/>
+                              </w:rPr>
+                            </w:pPr>
+                            <w:r>
+                              <w:rPr>
+                                <w:rFonts w:ascii="Menlo" w:eastAsia="Times New Roman" w:hAnsi="Menlo" w:cs="Menlo"/>
+                                <w:color w:val="FFFFFF"/>
+                                <w:sz w:val="18"/>
+                                <w:szCs w:val="18"/>
+                                <w:lang w:val="en-US" w:eastAsia="es-MX"/>
+                              </w:rPr>
+                              <w:t xml:space="preserve">    </w:t>
+                            </w:r>
+                            <w:r>
+                              <w:rPr>
+                                <w:rFonts w:ascii="Menlo" w:eastAsia="Times New Roman" w:hAnsi="Menlo" w:cs="Menlo"/>
+                                <w:color w:val="FFFFFF"/>
+                                <w:sz w:val="18"/>
+                                <w:szCs w:val="18"/>
+                                <w:lang w:eastAsia="es-MX"/>
+                              </w:rPr>
+                              <w:t xml:space="preserve">void </w:t>
+                            </w:r>
+                            <w:r>
+                              <w:rPr>
+                                <w:rFonts w:ascii="Menlo" w:eastAsia="Times New Roman" w:hAnsi="Menlo" w:cs="Menlo"/>
+                                <w:color w:val="FAD000"/>
+                                <w:sz w:val="18"/>
+                                <w:szCs w:val="18"/>
+                                <w:lang w:eastAsia="es-MX"/>
+                              </w:rPr>
+                              <w:t>LateUpdate</w:t>
+                            </w:r>
+                            <w:r>
+                              <w:rPr>
+                                <w:rFonts w:ascii="Menlo" w:eastAsia="Times New Roman" w:hAnsi="Menlo" w:cs="Menlo"/>
+                                <w:color w:val="E1EFFF"/>
+                                <w:sz w:val="18"/>
+                                <w:szCs w:val="18"/>
+                                <w:lang w:eastAsia="es-MX"/>
+                              </w:rPr>
+                              <w:t>()</w:t>
+                            </w:r>
+                          </w:p>
+                          <w:p>
+                            <w:pPr>
+                              <w:shd w:val="clear" w:color="auto" w:fill="2D2B55"/>
+                              <w:spacing w:line="270" w:lineRule="atLeast"/>
+                              <w:rPr>
+                                <w:rFonts w:ascii="Menlo" w:eastAsia="Times New Roman" w:hAnsi="Menlo" w:cs="Menlo"/>
+                                <w:color w:val="FFFFFF"/>
+                                <w:sz w:val="18"/>
+                                <w:szCs w:val="18"/>
+                                <w:lang w:eastAsia="es-MX"/>
+                              </w:rPr>
+                            </w:pPr>
+                            <w:r>
+                              <w:rPr>
+                                <w:rFonts w:ascii="Menlo" w:eastAsia="Times New Roman" w:hAnsi="Menlo" w:cs="Menlo"/>
+                                <w:color w:val="FFFFFF"/>
+                                <w:sz w:val="18"/>
+                                <w:szCs w:val="18"/>
+                                <w:lang w:eastAsia="es-MX"/>
+                              </w:rPr>
+                              <w:t xml:space="preserve">    </w:t>
+                            </w:r>
+                            <w:r>
+                              <w:rPr>
+                                <w:rFonts w:ascii="Menlo" w:eastAsia="Times New Roman" w:hAnsi="Menlo" w:cs="Menlo"/>
+                                <w:color w:val="E1EFFF"/>
+                                <w:sz w:val="18"/>
+                                <w:szCs w:val="18"/>
+                                <w:lang w:eastAsia="es-MX"/>
+                              </w:rPr>
+                              <w:t>{</w:t>
+                            </w:r>
+                          </w:p>
+                          <w:p>
+                            <w:pPr>
+                              <w:shd w:val="clear" w:color="auto" w:fill="2D2B55"/>
+                              <w:spacing w:line="270" w:lineRule="atLeast"/>
+                              <w:rPr>
+                                <w:rFonts w:ascii="Menlo" w:eastAsia="Times New Roman" w:hAnsi="Menlo" w:cs="Menlo"/>
+                                <w:color w:val="FFFFFF"/>
+                                <w:sz w:val="18"/>
+                                <w:szCs w:val="18"/>
+                                <w:lang w:eastAsia="es-MX"/>
+                              </w:rPr>
+                            </w:pPr>
+                            <w:r>
+                              <w:rPr>
+                                <w:rFonts w:ascii="Menlo" w:eastAsia="Times New Roman" w:hAnsi="Menlo" w:cs="Menlo"/>
+                                <w:color w:val="E1EFFF"/>
+                                <w:sz w:val="18"/>
+                                <w:szCs w:val="18"/>
+                                <w:lang w:eastAsia="es-MX"/>
+                              </w:rPr>
+                              <w:t xml:space="preserve">        </w:t>
+                            </w:r>
+                            <w:r>
+                              <w:rPr>
+                                <w:rFonts w:ascii="Menlo" w:eastAsia="Times New Roman" w:hAnsi="Menlo" w:cs="Menlo"/>
+                                <w:i/>
+                                <w:iCs/>
+                                <w:color w:val="B362FF"/>
+                                <w:sz w:val="18"/>
+                                <w:szCs w:val="18"/>
+                                <w:lang w:eastAsia="es-MX"/>
+                              </w:rPr>
+                              <w:t>//Se ajusta la posición de la cámara al jugador, esta lo seguirá siempre.</w:t>
+                            </w:r>
+                          </w:p>
+                          <w:p>
+                            <w:pPr>
+                              <w:shd w:val="clear" w:color="auto" w:fill="2D2B55"/>
+                              <w:spacing w:line="270" w:lineRule="atLeast"/>
+                              <w:rPr>
+                                <w:rFonts w:ascii="Menlo" w:eastAsia="Times New Roman" w:hAnsi="Menlo" w:cs="Menlo"/>
+                                <w:color w:val="FFFFFF"/>
+                                <w:sz w:val="18"/>
+                                <w:szCs w:val="18"/>
+                                <w:lang w:val="en-US" w:eastAsia="es-MX"/>
+                              </w:rPr>
+                            </w:pPr>
+                            <w:r>
+                              <w:rPr>
+                                <w:rFonts w:ascii="Menlo" w:eastAsia="Times New Roman" w:hAnsi="Menlo" w:cs="Menlo"/>
+                                <w:color w:val="FFFFFF"/>
+                                <w:sz w:val="18"/>
+                                <w:szCs w:val="18"/>
+                                <w:lang w:eastAsia="es-MX"/>
+                              </w:rPr>
+                              <w:t xml:space="preserve">        </w:t>
+                            </w:r>
+                            <w:proofErr w:type="gramStart"/>
+                            <w:r>
+                              <w:rPr>
+                                <w:rFonts w:ascii="Menlo" w:eastAsia="Times New Roman" w:hAnsi="Menlo" w:cs="Menlo"/>
+                                <w:color w:val="9EFFFF"/>
+                                <w:sz w:val="18"/>
+                                <w:szCs w:val="18"/>
+                                <w:lang w:val="en-US" w:eastAsia="es-MX"/>
+                              </w:rPr>
+                              <w:t>transform</w:t>
+                            </w:r>
+                            <w:r>
+                              <w:rPr>
+                                <w:rFonts w:ascii="Menlo" w:eastAsia="Times New Roman" w:hAnsi="Menlo" w:cs="Menlo"/>
+                                <w:color w:val="E1EFFF"/>
+                                <w:sz w:val="18"/>
+                                <w:szCs w:val="18"/>
+                                <w:lang w:val="en-US" w:eastAsia="es-MX"/>
+                              </w:rPr>
+                              <w:t>.</w:t>
+                            </w:r>
+                            <w:r>
+                              <w:rPr>
+                                <w:rFonts w:ascii="Menlo" w:eastAsia="Times New Roman" w:hAnsi="Menlo" w:cs="Menlo"/>
+                                <w:color w:val="FFEE80"/>
+                                <w:sz w:val="18"/>
+                                <w:szCs w:val="18"/>
+                                <w:lang w:val="en-US" w:eastAsia="es-MX"/>
+                              </w:rPr>
+                              <w:t>position</w:t>
+                            </w:r>
+                            <w:proofErr w:type="gramEnd"/>
+                            <w:r>
+                              <w:rPr>
+                                <w:rFonts w:ascii="Menlo" w:eastAsia="Times New Roman" w:hAnsi="Menlo" w:cs="Menlo"/>
+                                <w:color w:val="FFFFFF"/>
+                                <w:sz w:val="18"/>
+                                <w:szCs w:val="18"/>
+                                <w:lang w:val="en-US" w:eastAsia="es-MX"/>
+                              </w:rPr>
+                              <w:t xml:space="preserve"> </w:t>
+                            </w:r>
+                            <w:r>
+                              <w:rPr>
+                                <w:rFonts w:ascii="Menlo" w:eastAsia="Times New Roman" w:hAnsi="Menlo" w:cs="Menlo"/>
+                                <w:color w:val="FF9D00"/>
+                                <w:sz w:val="18"/>
+                                <w:szCs w:val="18"/>
+                                <w:lang w:val="en-US" w:eastAsia="es-MX"/>
+                              </w:rPr>
+                              <w:t>=</w:t>
+                            </w:r>
+                            <w:r>
+                              <w:rPr>
+                                <w:rFonts w:ascii="Menlo" w:eastAsia="Times New Roman" w:hAnsi="Menlo" w:cs="Menlo"/>
+                                <w:color w:val="FFFFFF"/>
+                                <w:sz w:val="18"/>
+                                <w:szCs w:val="18"/>
+                                <w:lang w:val="en-US" w:eastAsia="es-MX"/>
+                              </w:rPr>
+                              <w:t xml:space="preserve"> </w:t>
+                            </w:r>
+                            <w:r>
+                              <w:rPr>
+                                <w:rFonts w:ascii="Menlo" w:eastAsia="Times New Roman" w:hAnsi="Menlo" w:cs="Menlo"/>
+                                <w:color w:val="9EFFFF"/>
+                                <w:sz w:val="18"/>
+                                <w:szCs w:val="18"/>
+                                <w:lang w:val="en-US" w:eastAsia="es-MX"/>
+                              </w:rPr>
+                              <w:t>player</w:t>
+                            </w:r>
+                            <w:r>
+                              <w:rPr>
+                                <w:rFonts w:ascii="Menlo" w:eastAsia="Times New Roman" w:hAnsi="Menlo" w:cs="Menlo"/>
+                                <w:color w:val="E1EFFF"/>
+                                <w:sz w:val="18"/>
+                                <w:szCs w:val="18"/>
+                                <w:lang w:val="en-US" w:eastAsia="es-MX"/>
+                              </w:rPr>
+                              <w:t>.</w:t>
+                            </w:r>
+                            <w:r>
+                              <w:rPr>
+                                <w:rFonts w:ascii="Menlo" w:eastAsia="Times New Roman" w:hAnsi="Menlo" w:cs="Menlo"/>
+                                <w:color w:val="FFEE80"/>
+                                <w:sz w:val="18"/>
+                                <w:szCs w:val="18"/>
+                                <w:lang w:val="en-US" w:eastAsia="es-MX"/>
+                              </w:rPr>
+                              <w:t>transform</w:t>
+                            </w:r>
+                            <w:r>
+                              <w:rPr>
+                                <w:rFonts w:ascii="Menlo" w:eastAsia="Times New Roman" w:hAnsi="Menlo" w:cs="Menlo"/>
+                                <w:color w:val="E1EFFF"/>
+                                <w:sz w:val="18"/>
+                                <w:szCs w:val="18"/>
+                                <w:lang w:val="en-US" w:eastAsia="es-MX"/>
+                              </w:rPr>
+                              <w:t>.</w:t>
+                            </w:r>
+                            <w:r>
+                              <w:rPr>
+                                <w:rFonts w:ascii="Menlo" w:eastAsia="Times New Roman" w:hAnsi="Menlo" w:cs="Menlo"/>
+                                <w:color w:val="FFEE80"/>
+                                <w:sz w:val="18"/>
+                                <w:szCs w:val="18"/>
+                                <w:lang w:val="en-US" w:eastAsia="es-MX"/>
+                              </w:rPr>
+                              <w:t>position</w:t>
+                            </w:r>
+                            <w:r>
+                              <w:rPr>
+                                <w:rFonts w:ascii="Menlo" w:eastAsia="Times New Roman" w:hAnsi="Menlo" w:cs="Menlo"/>
+                                <w:color w:val="FFFFFF"/>
+                                <w:sz w:val="18"/>
+                                <w:szCs w:val="18"/>
+                                <w:lang w:val="en-US" w:eastAsia="es-MX"/>
+                              </w:rPr>
+                              <w:t xml:space="preserve"> </w:t>
+                            </w:r>
+                            <w:r>
+                              <w:rPr>
+                                <w:rFonts w:ascii="Menlo" w:eastAsia="Times New Roman" w:hAnsi="Menlo" w:cs="Menlo"/>
+                                <w:color w:val="FF9D00"/>
+                                <w:sz w:val="18"/>
+                                <w:szCs w:val="18"/>
+                                <w:lang w:val="en-US" w:eastAsia="es-MX"/>
+                              </w:rPr>
+                              <w:t>+</w:t>
+                            </w:r>
+                            <w:r>
+                              <w:rPr>
+                                <w:rFonts w:ascii="Menlo" w:eastAsia="Times New Roman" w:hAnsi="Menlo" w:cs="Menlo"/>
+                                <w:color w:val="FFFFFF"/>
+                                <w:sz w:val="18"/>
+                                <w:szCs w:val="18"/>
+                                <w:lang w:val="en-US" w:eastAsia="es-MX"/>
+                              </w:rPr>
+                              <w:t xml:space="preserve"> </w:t>
+                            </w:r>
+                            <w:r>
+                              <w:rPr>
+                                <w:rFonts w:ascii="Menlo" w:eastAsia="Times New Roman" w:hAnsi="Menlo" w:cs="Menlo"/>
+                                <w:color w:val="9EFFFF"/>
+                                <w:sz w:val="18"/>
+                                <w:szCs w:val="18"/>
+                                <w:lang w:val="en-US" w:eastAsia="es-MX"/>
+                              </w:rPr>
+                              <w:t>offset</w:t>
+                            </w:r>
+                            <w:r>
+                              <w:rPr>
+                                <w:rFonts w:ascii="Menlo" w:eastAsia="Times New Roman" w:hAnsi="Menlo" w:cs="Menlo"/>
+                                <w:color w:val="E1EFFF"/>
+                                <w:sz w:val="18"/>
+                                <w:szCs w:val="18"/>
+                                <w:lang w:val="en-US" w:eastAsia="es-MX"/>
+                              </w:rPr>
+                              <w:t>;</w:t>
+                            </w:r>
+                          </w:p>
+                          <w:p>
+                            <w:pPr>
+                              <w:shd w:val="clear" w:color="auto" w:fill="2D2B55"/>
+                              <w:spacing w:line="270" w:lineRule="atLeast"/>
+                              <w:rPr>
+                                <w:rFonts w:ascii="Menlo" w:eastAsia="Times New Roman" w:hAnsi="Menlo" w:cs="Menlo"/>
+                                <w:color w:val="FFFFFF"/>
+                                <w:sz w:val="18"/>
+                                <w:szCs w:val="18"/>
+                                <w:lang w:eastAsia="es-MX"/>
+                              </w:rPr>
+                            </w:pPr>
+                            <w:r>
+                              <w:rPr>
+                                <w:rFonts w:ascii="Menlo" w:eastAsia="Times New Roman" w:hAnsi="Menlo" w:cs="Menlo"/>
+                                <w:color w:val="FFFFFF"/>
+                                <w:sz w:val="18"/>
+                                <w:szCs w:val="18"/>
+                                <w:lang w:val="en-US" w:eastAsia="es-MX"/>
+                              </w:rPr>
+                              <w:t xml:space="preserve">    </w:t>
+                            </w:r>
+                            <w:r>
+                              <w:rPr>
+                                <w:rFonts w:ascii="Menlo" w:eastAsia="Times New Roman" w:hAnsi="Menlo" w:cs="Menlo"/>
+                                <w:color w:val="E1EFFF"/>
+                                <w:sz w:val="18"/>
+                                <w:szCs w:val="18"/>
+                                <w:lang w:eastAsia="es-MX"/>
+                              </w:rPr>
+                              <w:t>}</w:t>
+                            </w:r>
+                          </w:p>
+                          <w:p>
+                            <w:pPr>
+                              <w:shd w:val="clear" w:color="auto" w:fill="2D2B55"/>
+                              <w:spacing w:line="270" w:lineRule="atLeast"/>
+                              <w:rPr>
+                                <w:rFonts w:ascii="Menlo" w:eastAsia="Times New Roman" w:hAnsi="Menlo" w:cs="Menlo"/>
+                                <w:color w:val="FFFFFF"/>
+                                <w:sz w:val="18"/>
+                                <w:szCs w:val="18"/>
+                                <w:lang w:eastAsia="es-MX"/>
+                              </w:rPr>
+                            </w:pPr>
+                            <w:r>
+                              <w:rPr>
+                                <w:rFonts w:ascii="Menlo" w:eastAsia="Times New Roman" w:hAnsi="Menlo" w:cs="Menlo"/>
+                                <w:color w:val="E1EFFF"/>
+                                <w:sz w:val="18"/>
+                                <w:szCs w:val="18"/>
+                                <w:lang w:eastAsia="es-MX"/>
+                              </w:rPr>
+                              <w:t>}</w:t>
+                            </w:r>
+                          </w:p>
+                          <w:p>
+                            <w:pPr>
+                              <w:shd w:val="clear" w:color="auto" w:fill="2D2B55"/>
+                              <w:spacing w:line="270" w:lineRule="atLeast"/>
+                              <w:rPr>
+                                <w:rFonts w:ascii="Menlo" w:eastAsia="Times New Roman" w:hAnsi="Menlo" w:cs="Menlo"/>
+                                <w:color w:val="FFFFFF"/>
+                                <w:sz w:val="18"/>
+                                <w:szCs w:val="18"/>
+                                <w:lang w:eastAsia="es-MX"/>
+                              </w:rPr>
+                            </w:pPr>
+                          </w:p>
+                          <w:p/>
+                        </w:txbxContent>
+                      </wps:txbx>
+                      <wps:bodyPr rot="0" spcFirstLastPara="0" vertOverflow="overflow" horzOverflow="overflow" vert="horz" wrap="square" lIns="91440" tIns="45720" rIns="91440" bIns="45720" numCol="1" spcCol="0" rtlCol="0" fromWordArt="0" anchor="t" anchorCtr="0" forceAA="0" compatLnSpc="1">
+                        <a:prstTxWarp prst="textNoShape">
+                          <a:avLst/>
+                        </a:prstTxWarp>
+                        <a:noAutofit/>
+                      </wps:bodyPr>
+                    </wps:wsp>
+                  </a:graphicData>
+                </a:graphic>
+                <wp14:sizeRelH relativeFrom="margin">
+                  <wp14:pctWidth>0</wp14:pctWidth>
+                </wp14:sizeRelH>
+                <wp14:sizeRelV relativeFrom="margin">
+                  <wp14:pctHeight>0</wp14:pctHeight>
+                </wp14:sizeRelV>
+              </wp:anchor>
+            </w:drawing>
+          </mc:Choice>
+          <mc:Fallback>
+            <w:pict>
+              <v:shapetype w14:anchorId="12991169" id="_x0000_t202" coordsize="21600,21600" o:spt="202" path="m,l,21600r21600,l21600,xe">
+                <v:stroke joinstyle="miter"/>
+                <v:path gradientshapeok="t" o:connecttype="rect"/>
+              </v:shapetype>
+              <v:shape id="Cuadro de texto 1" o:spid="_x0000_s1026" type="#_x0000_t202" style="position:absolute;margin-left:22.95pt;margin-top:2.95pt;width:398.4pt;height:352.8pt;z-index:251660288;visibility:visible;mso-wrap-style:square;mso-width-percent:0;mso-height-percent:0;mso-wrap-distance-left:9pt;mso-wrap-distance-top:0;mso-wrap-distance-right:9pt;mso-wrap-distance-bottom:0;mso-position-horizontal:absolute;mso-position-horizontal-relative:text;mso-position-vertical:absolute;mso-position-vertical-relative:text;mso-width-percent:0;mso-height-percent:0;mso-width-relative:margin;mso-height-relative:margin;v-text-anchor:top" o:gfxdata="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" fillcolor="white [3201]" strokeweight=".5pt">
+                <v:textbox>
+                  <w:txbxContent>
+                    <w:p>
+                      <w:pPr>
+                        <w:shd w:val="clear" w:color="auto" w:fill="2D2B55"/>
+                        <w:spacing w:line="270" w:lineRule="atLeast"/>
+                        <w:rPr>
+                          <w:rFonts w:ascii="Menlo" w:eastAsia="Times New Roman" w:hAnsi="Menlo" w:cs="Menlo"/>
+                          <w:color w:val="FFFFFF"/>
+                          <w:sz w:val="18"/>
+                          <w:szCs w:val="18"/>
+                          <w:lang w:val="en-US" w:eastAsia="es-MX"/>
+                        </w:rPr>
+                      </w:pPr>
+                      <w:r>
+                        <w:rPr>
+                          <w:rFonts w:ascii="Menlo" w:eastAsia="Times New Roman" w:hAnsi="Menlo" w:cs="Menlo"/>
+                          <w:color w:val="FF9D00"/>
+                          <w:sz w:val="18"/>
+                          <w:szCs w:val="18"/>
+                          <w:lang w:val="en-US" w:eastAsia="es-MX"/>
+                        </w:rPr>
+                        <w:t>using</w:t>
+                      </w:r>
+                      <w:r>
+                        <w:rPr>
+                          <w:rFonts w:ascii="Menlo" w:eastAsia="Times New Roman" w:hAnsi="Menlo" w:cs="Menlo"/>
+                          <w:color w:val="FFFFFF"/>
+                          <w:sz w:val="18"/>
+                          <w:szCs w:val="18"/>
+                          <w:lang w:val="en-US" w:eastAsia="es-MX"/>
+                        </w:rPr>
+                        <w:t xml:space="preserve"> </w:t>
+                      </w:r>
+                      <w:proofErr w:type="spellStart"/>
+                      <w:r>
+                        <w:rPr>
+                          <w:rFonts w:ascii="Menlo" w:eastAsia="Times New Roman" w:hAnsi="Menlo" w:cs="Menlo"/>
+                          <w:color w:val="FAD000"/>
+                          <w:sz w:val="18"/>
+                          <w:szCs w:val="18"/>
+                          <w:lang w:val="en-US" w:eastAsia="es-MX"/>
+                        </w:rPr>
+                        <w:t>System</w:t>
+                      </w:r>
+                      <w:r>
+                        <w:rPr>
+                          <w:rFonts w:ascii="Menlo" w:eastAsia="Times New Roman" w:hAnsi="Menlo" w:cs="Menlo"/>
+                          <w:color w:val="FFFFFF"/>
+                          <w:sz w:val="18"/>
+                          <w:szCs w:val="18"/>
+                          <w:lang w:val="en-US" w:eastAsia="es-MX"/>
+                        </w:rPr>
+                        <w:t>.</w:t>
+                      </w:r>
+                      <w:proofErr w:type="gramStart"/>
+                      <w:r>
+                        <w:rPr>
+                          <w:rFonts w:ascii="Menlo" w:eastAsia="Times New Roman" w:hAnsi="Menlo" w:cs="Menlo"/>
+                          <w:color w:val="FAD000"/>
+                          <w:sz w:val="18"/>
+                          <w:szCs w:val="18"/>
+                          <w:lang w:val="en-US" w:eastAsia="es-MX"/>
+                        </w:rPr>
+                        <w:t>Collections</w:t>
+                      </w:r>
+                      <w:proofErr w:type="spellEnd"/>
+                      <w:r>
+                        <w:rPr>
+                          <w:rFonts w:ascii="Menlo" w:eastAsia="Times New Roman" w:hAnsi="Menlo" w:cs="Menlo"/>
+                          <w:color w:val="E1EFFF"/>
+                          <w:sz w:val="18"/>
+                          <w:szCs w:val="18"/>
+                          <w:lang w:val="en-US" w:eastAsia="es-MX"/>
+                        </w:rPr>
+                        <w:t>;</w:t>
+                      </w:r>
+                      <w:proofErr w:type="gramEnd"/>
+                    </w:p>
+                    <w:p>
+                      <w:pPr>
+                        <w:shd w:val="clear" w:color="auto" w:fill="2D2B55"/>
+                        <w:spacing w:line="270" w:lineRule="atLeast"/>
+                        <w:rPr>
+                          <w:rFonts w:ascii="Menlo" w:eastAsia="Times New Roman" w:hAnsi="Menlo" w:cs="Menlo"/>
+                          <w:color w:val="FFFFFF"/>
+                          <w:sz w:val="18"/>
+                          <w:szCs w:val="18"/>
+                          <w:lang w:val="en-US" w:eastAsia="es-MX"/>
+                        </w:rPr>
+                      </w:pPr>
+                      <w:r>
+                        <w:rPr>
+                          <w:rFonts w:ascii="Menlo" w:eastAsia="Times New Roman" w:hAnsi="Menlo" w:cs="Menlo"/>
+                          <w:color w:val="FF9D00"/>
+                          <w:sz w:val="18"/>
+                          <w:szCs w:val="18"/>
+                          <w:lang w:val="en-US" w:eastAsia="es-MX"/>
+                        </w:rPr>
+                        <w:t>using</w:t>
+                      </w:r>
+                      <w:r>
+                        <w:rPr>
+                          <w:rFonts w:ascii="Menlo" w:eastAsia="Times New Roman" w:hAnsi="Menlo" w:cs="Menlo"/>
+                          <w:color w:val="FFFFFF"/>
+                          <w:sz w:val="18"/>
+                          <w:szCs w:val="18"/>
+                          <w:lang w:val="en-US" w:eastAsia="es-MX"/>
+                        </w:rPr>
+                        <w:t xml:space="preserve"> </w:t>
+                      </w:r>
+                      <w:proofErr w:type="spellStart"/>
+                      <w:proofErr w:type="gramStart"/>
+                      <w:r>
+                        <w:rPr>
+                          <w:rFonts w:ascii="Menlo" w:eastAsia="Times New Roman" w:hAnsi="Menlo" w:cs="Menlo"/>
+                          <w:color w:val="FAD000"/>
+                          <w:sz w:val="18"/>
+                          <w:szCs w:val="18"/>
+                          <w:lang w:val="en-US" w:eastAsia="es-MX"/>
+                        </w:rPr>
+                        <w:t>System</w:t>
+                      </w:r>
+                      <w:r>
+                        <w:rPr>
+                          <w:rFonts w:ascii="Menlo" w:eastAsia="Times New Roman" w:hAnsi="Menlo" w:cs="Menlo"/>
+                          <w:color w:val="FFFFFF"/>
+                          <w:sz w:val="18"/>
+                          <w:szCs w:val="18"/>
+                          <w:lang w:val="en-US" w:eastAsia="es-MX"/>
+                        </w:rPr>
+                        <w:t>.</w:t>
+                      </w:r>
+                      <w:r>
+                        <w:rPr>
+                          <w:rFonts w:ascii="Menlo" w:eastAsia="Times New Roman" w:hAnsi="Menlo" w:cs="Menlo"/>
+                          <w:color w:val="FAD000"/>
+                          <w:sz w:val="18"/>
+                          <w:szCs w:val="18"/>
+                          <w:lang w:val="en-US" w:eastAsia="es-MX"/>
+                        </w:rPr>
+                        <w:t>Collections</w:t>
+                      </w:r>
+                      <w:r>
+                        <w:rPr>
+                          <w:rFonts w:ascii="Menlo" w:eastAsia="Times New Roman" w:hAnsi="Menlo" w:cs="Menlo"/>
+                          <w:color w:val="FFFFFF"/>
+                          <w:sz w:val="18"/>
+                          <w:szCs w:val="18"/>
+                          <w:lang w:val="en-US" w:eastAsia="es-MX"/>
+                        </w:rPr>
+                        <w:t>.</w:t>
+                      </w:r>
+                      <w:r>
+                        <w:rPr>
+                          <w:rFonts w:ascii="Menlo" w:eastAsia="Times New Roman" w:hAnsi="Menlo" w:cs="Menlo"/>
+                          <w:color w:val="FAD000"/>
+                          <w:sz w:val="18"/>
+                          <w:szCs w:val="18"/>
+                          <w:lang w:val="en-US" w:eastAsia="es-MX"/>
+                        </w:rPr>
+                        <w:t>Generic</w:t>
+                      </w:r>
+                      <w:proofErr w:type="spellEnd"/>
+                      <w:proofErr w:type="gramEnd"/>
+                      <w:r>
+                        <w:rPr>
+                          <w:rFonts w:ascii="Menlo" w:eastAsia="Times New Roman" w:hAnsi="Menlo" w:cs="Menlo"/>
+                          <w:color w:val="E1EFFF"/>
+                          <w:sz w:val="18"/>
+                          <w:szCs w:val="18"/>
+                          <w:lang w:val="en-US" w:eastAsia="es-MX"/>
+                        </w:rPr>
+                        <w:t>;</w:t>
+                      </w:r>
+                    </w:p>
+                    <w:p>
+                      <w:pPr>
+                        <w:shd w:val="clear" w:color="auto" w:fill="2D2B55"/>
+                        <w:spacing w:line="270" w:lineRule="atLeast"/>
+                        <w:rPr>
+                          <w:rFonts w:ascii="Menlo" w:eastAsia="Times New Roman" w:hAnsi="Menlo" w:cs="Menlo"/>
+                          <w:color w:val="FFFFFF"/>
+                          <w:sz w:val="18"/>
+                          <w:szCs w:val="18"/>
+                          <w:lang w:val="en-US" w:eastAsia="es-MX"/>
+                        </w:rPr>
+                      </w:pPr>
+                      <w:r>
+                        <w:rPr>
+                          <w:rFonts w:ascii="Menlo" w:eastAsia="Times New Roman" w:hAnsi="Menlo" w:cs="Menlo"/>
+                          <w:color w:val="FF9D00"/>
+                          <w:sz w:val="18"/>
+                          <w:szCs w:val="18"/>
+                          <w:lang w:val="en-US" w:eastAsia="es-MX"/>
+                        </w:rPr>
+                        <w:t>using</w:t>
+                      </w:r>
+                      <w:r>
+                        <w:rPr>
+                          <w:rFonts w:ascii="Menlo" w:eastAsia="Times New Roman" w:hAnsi="Menlo" w:cs="Menlo"/>
+                          <w:color w:val="FFFFFF"/>
+                          <w:sz w:val="18"/>
+                          <w:szCs w:val="18"/>
+                          <w:lang w:val="en-US" w:eastAsia="es-MX"/>
+                        </w:rPr>
+                        <w:t xml:space="preserve"> </w:t>
+                      </w:r>
+                      <w:proofErr w:type="spellStart"/>
+                      <w:proofErr w:type="gramStart"/>
+                      <w:r>
+                        <w:rPr>
+                          <w:rFonts w:ascii="Menlo" w:eastAsia="Times New Roman" w:hAnsi="Menlo" w:cs="Menlo"/>
+                          <w:color w:val="FAD000"/>
+                          <w:sz w:val="18"/>
+                          <w:szCs w:val="18"/>
+                          <w:lang w:val="en-US" w:eastAsia="es-MX"/>
+                        </w:rPr>
+                        <w:t>UnityEngine</w:t>
+                      </w:r>
+                      <w:proofErr w:type="spellEnd"/>
+                      <w:r>
+                        <w:rPr>
+                          <w:rFonts w:ascii="Menlo" w:eastAsia="Times New Roman" w:hAnsi="Menlo" w:cs="Menlo"/>
+                          <w:color w:val="E1EFFF"/>
+                          <w:sz w:val="18"/>
+                          <w:szCs w:val="18"/>
+                          <w:lang w:val="en-US" w:eastAsia="es-MX"/>
+                        </w:rPr>
+                        <w:t>;</w:t>
+                      </w:r>
+                      <w:proofErr w:type="gramEnd"/>
+                    </w:p>
+                    <w:p>
+                      <w:pPr>
+                        <w:shd w:val="clear" w:color="auto" w:fill="2D2B55"/>
+                        <w:spacing w:line="270" w:lineRule="atLeast"/>
+                        <w:rPr>
+                          <w:rFonts w:ascii="Menlo" w:eastAsia="Times New Roman" w:hAnsi="Menlo" w:cs="Menlo"/>
+                          <w:color w:val="FFFFFF"/>
+                          <w:sz w:val="18"/>
+                          <w:szCs w:val="18"/>
+                          <w:lang w:val="en-US" w:eastAsia="es-MX"/>
+                        </w:rPr>
+                      </w:pPr>
+                    </w:p>
+                    <w:p>
+                      <w:pPr>
+                        <w:shd w:val="clear" w:color="auto" w:fill="2D2B55"/>
+                        <w:spacing w:line="270" w:lineRule="atLeast"/>
+                        <w:rPr>
+                          <w:rFonts w:ascii="Menlo" w:eastAsia="Times New Roman" w:hAnsi="Menlo" w:cs="Menlo"/>
+                          <w:color w:val="FFFFFF"/>
+                          <w:sz w:val="18"/>
+                          <w:szCs w:val="18"/>
+                          <w:lang w:val="en-US" w:eastAsia="es-MX"/>
+                        </w:rPr>
+                      </w:pPr>
+                      <w:r>
+                        <w:rPr>
+                          <w:rFonts w:ascii="Menlo" w:eastAsia="Times New Roman" w:hAnsi="Menlo" w:cs="Menlo"/>
+                          <w:i/>
+                          <w:iCs/>
+                          <w:color w:val="80FFBB"/>
+                          <w:sz w:val="18"/>
+                          <w:szCs w:val="18"/>
+                          <w:lang w:val="en-US" w:eastAsia="es-MX"/>
+                        </w:rPr>
+                        <w:t>public</w:t>
+                      </w:r>
+                      <w:r>
+                        <w:rPr>
+                          <w:rFonts w:ascii="Menlo" w:eastAsia="Times New Roman" w:hAnsi="Menlo" w:cs="Menlo"/>
+                          <w:color w:val="FFFFFF"/>
+                          <w:sz w:val="18"/>
+                          <w:szCs w:val="18"/>
+                          <w:lang w:val="en-US" w:eastAsia="es-MX"/>
+                        </w:rPr>
+                        <w:t xml:space="preserve"> </w:t>
+                      </w:r>
+                      <w:r>
+                        <w:rPr>
+                          <w:rFonts w:ascii="Menlo" w:eastAsia="Times New Roman" w:hAnsi="Menlo" w:cs="Menlo"/>
+                          <w:color w:val="FF9D00"/>
+                          <w:sz w:val="18"/>
+                          <w:szCs w:val="18"/>
+                          <w:lang w:val="en-US" w:eastAsia="es-MX"/>
+                        </w:rPr>
+                        <w:t>class</w:t>
+                      </w:r>
+                      <w:r>
+                        <w:rPr>
+                          <w:rFonts w:ascii="Menlo" w:eastAsia="Times New Roman" w:hAnsi="Menlo" w:cs="Menlo"/>
+                          <w:color w:val="FFFFFF"/>
+                          <w:sz w:val="18"/>
+                          <w:szCs w:val="18"/>
+                          <w:lang w:val="en-US" w:eastAsia="es-MX"/>
+                        </w:rPr>
+                        <w:t xml:space="preserve"> </w:t>
+                      </w:r>
+                      <w:proofErr w:type="spellStart"/>
+                      <w:proofErr w:type="gramStart"/>
+                      <w:r>
+                        <w:rPr>
+                          <w:rFonts w:ascii="Menlo" w:eastAsia="Times New Roman" w:hAnsi="Menlo" w:cs="Menlo"/>
+                          <w:color w:val="FAD000"/>
+                          <w:sz w:val="18"/>
+                          <w:szCs w:val="18"/>
+                          <w:lang w:val="en-US" w:eastAsia="es-MX"/>
+                        </w:rPr>
+                        <w:t>FollowPlayer</w:t>
+                      </w:r>
+                      <w:proofErr w:type="spellEnd"/>
+                      <w:r>
+                        <w:rPr>
+                          <w:rFonts w:ascii="Menlo" w:eastAsia="Times New Roman" w:hAnsi="Menlo" w:cs="Menlo"/>
+                          <w:color w:val="FFFFFF"/>
+                          <w:sz w:val="18"/>
+                          <w:szCs w:val="18"/>
+                          <w:lang w:val="en-US" w:eastAsia="es-MX"/>
+                        </w:rPr>
+                        <w:t xml:space="preserve"> </w:t>
+                      </w:r>
+                      <w:r>
+                        <w:rPr>
+                          <w:rFonts w:ascii="Menlo" w:eastAsia="Times New Roman" w:hAnsi="Menlo" w:cs="Menlo"/>
+                          <w:color w:val="E1EFFF"/>
+                          <w:sz w:val="18"/>
+                          <w:szCs w:val="18"/>
+                          <w:lang w:val="en-US" w:eastAsia="es-MX"/>
+                        </w:rPr>
+                        <w:t>:</w:t>
+                      </w:r>
+                      <w:proofErr w:type="gramEnd"/>
+                      <w:r>
+                        <w:rPr>
+                          <w:rFonts w:ascii="Menlo" w:eastAsia="Times New Roman" w:hAnsi="Menlo" w:cs="Menlo"/>
+                          <w:color w:val="FFFFFF"/>
+                          <w:sz w:val="18"/>
+                          <w:szCs w:val="18"/>
+                          <w:lang w:val="en-US" w:eastAsia="es-MX"/>
+                        </w:rPr>
+                        <w:t xml:space="preserve"> </w:t>
+                      </w:r>
+                      <w:proofErr w:type="spellStart"/>
+                      <w:r>
+                        <w:rPr>
+                          <w:rFonts w:ascii="Menlo" w:eastAsia="Times New Roman" w:hAnsi="Menlo" w:cs="Menlo"/>
+                          <w:color w:val="FAD000"/>
+                          <w:sz w:val="18"/>
+                          <w:szCs w:val="18"/>
+                          <w:lang w:val="en-US" w:eastAsia="es-MX"/>
+                        </w:rPr>
+                        <w:t>MonoBehaviour</w:t>
+                      </w:r>
+                      <w:proofErr w:type="spellEnd"/>
+                    </w:p>
+                    <w:p>
+                      <w:pPr>
+                        <w:shd w:val="clear" w:color="auto" w:fill="2D2B55"/>
+                        <w:spacing w:line="270" w:lineRule="atLeast"/>
+                        <w:rPr>
+                          <w:rFonts w:ascii="Menlo" w:eastAsia="Times New Roman" w:hAnsi="Menlo" w:cs="Menlo"/>
+                          <w:color w:val="FFFFFF"/>
+                          <w:sz w:val="18"/>
+                          <w:szCs w:val="18"/>
+                          <w:lang w:val="en-US" w:eastAsia="es-MX"/>
+                        </w:rPr>
+                      </w:pPr>
+                    </w:p>
+                    <w:p>
+                      <w:pPr>
+                        <w:shd w:val="clear" w:color="auto" w:fill="2D2B55"/>
+                        <w:spacing w:line="270" w:lineRule="atLeast"/>
+                        <w:rPr>
+                          <w:rFonts w:ascii="Menlo" w:eastAsia="Times New Roman" w:hAnsi="Menlo" w:cs="Menlo"/>
+                          <w:color w:val="FFFFFF"/>
+                          <w:sz w:val="18"/>
+                          <w:szCs w:val="18"/>
+                          <w:lang w:eastAsia="es-MX"/>
+                        </w:rPr>
+                      </w:pPr>
+                      <w:r>
+                        <w:rPr>
+                          <w:rFonts w:ascii="Menlo" w:eastAsia="Times New Roman" w:hAnsi="Menlo" w:cs="Menlo"/>
+                          <w:color w:val="E1EFFF"/>
+                          <w:sz w:val="18"/>
+                          <w:szCs w:val="18"/>
+                          <w:lang w:eastAsia="es-MX"/>
+                        </w:rPr>
+                        <w:t>{</w:t>
+                      </w:r>
+                    </w:p>
+                    <w:p>
+                      <w:pPr>
+                        <w:shd w:val="clear" w:color="auto" w:fill="2D2B55"/>
+                        <w:spacing w:line="270" w:lineRule="atLeast"/>
+                        <w:rPr>
+                          <w:rFonts w:ascii="Menlo" w:eastAsia="Times New Roman" w:hAnsi="Menlo" w:cs="Menlo"/>
+                          <w:color w:val="FFFFFF"/>
+                          <w:sz w:val="18"/>
+                          <w:szCs w:val="18"/>
+                          <w:lang w:eastAsia="es-MX"/>
+                        </w:rPr>
+                      </w:pPr>
+                      <w:r>
+                        <w:rPr>
+                          <w:rFonts w:ascii="Menlo" w:eastAsia="Times New Roman" w:hAnsi="Menlo" w:cs="Menlo"/>
+                          <w:color w:val="E1EFFF"/>
+                          <w:sz w:val="18"/>
+                          <w:szCs w:val="18"/>
+                          <w:lang w:eastAsia="es-MX"/>
+                        </w:rPr>
+                        <w:t xml:space="preserve">    </w:t>
+                      </w:r>
+                      <w:r>
+                        <w:rPr>
+                          <w:rFonts w:ascii="Menlo" w:eastAsia="Times New Roman" w:hAnsi="Menlo" w:cs="Menlo"/>
+                          <w:i/>
+                          <w:iCs/>
+                          <w:color w:val="B362FF"/>
+                          <w:sz w:val="18"/>
+                          <w:szCs w:val="18"/>
+                          <w:lang w:eastAsia="es-MX"/>
+                        </w:rPr>
+                        <w:t>//Se llaba el objeto player</w:t>
+                      </w:r>
+                    </w:p>
+                    <w:p>
+                      <w:pPr>
+                        <w:shd w:val="clear" w:color="auto" w:fill="2D2B55"/>
+                        <w:spacing w:line="270" w:lineRule="atLeast"/>
+                        <w:rPr>
+                          <w:rFonts w:ascii="Menlo" w:eastAsia="Times New Roman" w:hAnsi="Menlo" w:cs="Menlo"/>
+                          <w:color w:val="FFFFFF"/>
+                          <w:sz w:val="18"/>
+                          <w:szCs w:val="18"/>
+                          <w:lang w:eastAsia="es-MX"/>
+                        </w:rPr>
+                      </w:pPr>
+                      <w:r>
+                        <w:rPr>
+                          <w:rFonts w:ascii="Menlo" w:eastAsia="Times New Roman" w:hAnsi="Menlo" w:cs="Menlo"/>
+                          <w:color w:val="FFFFFF"/>
+                          <w:sz w:val="18"/>
+                          <w:szCs w:val="18"/>
+                          <w:lang w:eastAsia="es-MX"/>
+                        </w:rPr>
+                        <w:t xml:space="preserve">    </w:t>
+                      </w:r>
+                      <w:r>
+                        <w:rPr>
+                          <w:rFonts w:ascii="Menlo" w:eastAsia="Times New Roman" w:hAnsi="Menlo" w:cs="Menlo"/>
+                          <w:i/>
+                          <w:iCs/>
+                          <w:color w:val="80FFBB"/>
+                          <w:sz w:val="18"/>
+                          <w:szCs w:val="18"/>
+                          <w:lang w:eastAsia="es-MX"/>
+                        </w:rPr>
+                        <w:t>public</w:t>
+                      </w:r>
+                      <w:r>
+                        <w:rPr>
+                          <w:rFonts w:ascii="Menlo" w:eastAsia="Times New Roman" w:hAnsi="Menlo" w:cs="Menlo"/>
+                          <w:color w:val="FFFFFF"/>
+                          <w:sz w:val="18"/>
+                          <w:szCs w:val="18"/>
+                          <w:lang w:eastAsia="es-MX"/>
+                        </w:rPr>
+                        <w:t xml:space="preserve"> </w:t>
+                      </w:r>
+                      <w:r>
+                        <w:rPr>
+                          <w:rFonts w:ascii="Menlo" w:eastAsia="Times New Roman" w:hAnsi="Menlo" w:cs="Menlo"/>
+                          <w:color w:val="FAD000"/>
+                          <w:sz w:val="18"/>
+                          <w:szCs w:val="18"/>
+                          <w:lang w:eastAsia="es-MX"/>
+                        </w:rPr>
+                        <w:t>GameObject</w:t>
+                      </w:r>
+                      <w:r>
+                        <w:rPr>
+                          <w:rFonts w:ascii="Menlo" w:eastAsia="Times New Roman" w:hAnsi="Menlo" w:cs="Menlo"/>
+                          <w:color w:val="FFFFFF"/>
+                          <w:sz w:val="18"/>
+                          <w:szCs w:val="18"/>
+                          <w:lang w:eastAsia="es-MX"/>
+                        </w:rPr>
+                        <w:t xml:space="preserve"> </w:t>
+                      </w:r>
+                      <w:r>
+                        <w:rPr>
+                          <w:rFonts w:ascii="Menlo" w:eastAsia="Times New Roman" w:hAnsi="Menlo" w:cs="Menlo"/>
+                          <w:color w:val="FAD000"/>
+                          <w:sz w:val="18"/>
+                          <w:szCs w:val="18"/>
+                          <w:lang w:eastAsia="es-MX"/>
+                        </w:rPr>
+                        <w:t>player</w:t>
+                      </w:r>
+                      <w:r>
+                        <w:rPr>
+                          <w:rFonts w:ascii="Menlo" w:eastAsia="Times New Roman" w:hAnsi="Menlo" w:cs="Menlo"/>
+                          <w:color w:val="E1EFFF"/>
+                          <w:sz w:val="18"/>
+                          <w:szCs w:val="18"/>
+                          <w:lang w:eastAsia="es-MX"/>
+                        </w:rPr>
+                        <w:t>;</w:t>
+                      </w:r>
+                    </w:p>
+                    <w:p>
+                      <w:pPr>
+                        <w:shd w:val="clear" w:color="auto" w:fill="2D2B55"/>
+                        <w:spacing w:line="270" w:lineRule="atLeast"/>
+                        <w:rPr>
+                          <w:rFonts w:ascii="Menlo" w:eastAsia="Times New Roman" w:hAnsi="Menlo" w:cs="Menlo"/>
+                          <w:color w:val="FFFFFF"/>
+                          <w:sz w:val="18"/>
+                          <w:szCs w:val="18"/>
+                          <w:lang w:eastAsia="es-MX"/>
+                        </w:rPr>
+                      </w:pPr>
+                    </w:p>
+                    <w:p>
+                      <w:pPr>
+                        <w:shd w:val="clear" w:color="auto" w:fill="2D2B55"/>
+                        <w:spacing w:line="270" w:lineRule="atLeast"/>
+                        <w:rPr>
+                          <w:rFonts w:ascii="Menlo" w:eastAsia="Times New Roman" w:hAnsi="Menlo" w:cs="Menlo"/>
+                          <w:color w:val="FFFFFF"/>
+                          <w:sz w:val="18"/>
+                          <w:szCs w:val="18"/>
+                          <w:lang w:eastAsia="es-MX"/>
+                        </w:rPr>
+                      </w:pPr>
+                      <w:r>
+                        <w:rPr>
+                          <w:rFonts w:ascii="Menlo" w:eastAsia="Times New Roman" w:hAnsi="Menlo" w:cs="Menlo"/>
+                          <w:color w:val="E1EFFF"/>
+                          <w:sz w:val="18"/>
+                          <w:szCs w:val="18"/>
+                          <w:lang w:eastAsia="es-MX"/>
+                        </w:rPr>
+                        <w:t xml:space="preserve">    </w:t>
+                      </w:r>
+                      <w:r>
+                        <w:rPr>
+                          <w:rFonts w:ascii="Menlo" w:eastAsia="Times New Roman" w:hAnsi="Menlo" w:cs="Menlo"/>
+                          <w:i/>
+                          <w:iCs/>
+                          <w:color w:val="B362FF"/>
+                          <w:sz w:val="18"/>
+                          <w:szCs w:val="18"/>
+                          <w:lang w:eastAsia="es-MX"/>
+                        </w:rPr>
+                        <w:t>//Se ajusta la cámara a cierta altura.</w:t>
+                      </w:r>
+                    </w:p>
+                    <w:p>
+                      <w:pPr>
+                        <w:shd w:val="clear" w:color="auto" w:fill="2D2B55"/>
+                        <w:spacing w:line="270" w:lineRule="atLeast"/>
+                        <w:rPr>
+                          <w:rFonts w:ascii="Menlo" w:eastAsia="Times New Roman" w:hAnsi="Menlo" w:cs="Menlo"/>
+                          <w:color w:val="FFFFFF"/>
+                          <w:sz w:val="18"/>
+                          <w:szCs w:val="18"/>
+                          <w:lang w:val="en-US" w:eastAsia="es-MX"/>
+                        </w:rPr>
+                      </w:pPr>
+                      <w:r>
+                        <w:rPr>
+                          <w:rFonts w:ascii="Menlo" w:eastAsia="Times New Roman" w:hAnsi="Menlo" w:cs="Menlo"/>
+                          <w:color w:val="FFFFFF"/>
+                          <w:sz w:val="18"/>
+                          <w:szCs w:val="18"/>
+                          <w:lang w:eastAsia="es-MX"/>
+                        </w:rPr>
+                        <w:t xml:space="preserve">    </w:t>
+                      </w:r>
+                      <w:r>
+                        <w:rPr>
+                          <w:rFonts w:ascii="Menlo" w:eastAsia="Times New Roman" w:hAnsi="Menlo" w:cs="Menlo"/>
+                          <w:i/>
+                          <w:iCs/>
+                          <w:color w:val="80FFBB"/>
+                          <w:sz w:val="18"/>
+                          <w:szCs w:val="18"/>
+                          <w:lang w:val="en-US" w:eastAsia="es-MX"/>
+                        </w:rPr>
+                        <w:t>private</w:t>
+                      </w:r>
+                      <w:r>
+                        <w:rPr>
+                          <w:rFonts w:ascii="Menlo" w:eastAsia="Times New Roman" w:hAnsi="Menlo" w:cs="Menlo"/>
+                          <w:color w:val="FFFFFF"/>
+                          <w:sz w:val="18"/>
+                          <w:szCs w:val="18"/>
+                          <w:lang w:val="en-US" w:eastAsia="es-MX"/>
+                        </w:rPr>
+                        <w:t xml:space="preserve"> </w:t>
+                      </w:r>
+                      <w:r>
+                        <w:rPr>
+                          <w:rFonts w:ascii="Menlo" w:eastAsia="Times New Roman" w:hAnsi="Menlo" w:cs="Menlo"/>
+                          <w:color w:val="FAD000"/>
+                          <w:sz w:val="18"/>
+                          <w:szCs w:val="18"/>
+                          <w:lang w:val="en-US" w:eastAsia="es-MX"/>
+                        </w:rPr>
+                        <w:t>Vector3</w:t>
+                      </w:r>
+                      <w:r>
+                        <w:rPr>
+                          <w:rFonts w:ascii="Menlo" w:eastAsia="Times New Roman" w:hAnsi="Menlo" w:cs="Menlo"/>
+                          <w:color w:val="FFFFFF"/>
+                          <w:sz w:val="18"/>
+                          <w:szCs w:val="18"/>
+                          <w:lang w:val="en-US" w:eastAsia="es-MX"/>
+                        </w:rPr>
+                        <w:t xml:space="preserve"> </w:t>
+                      </w:r>
+                      <w:r>
+                        <w:rPr>
+                          <w:rFonts w:ascii="Menlo" w:eastAsia="Times New Roman" w:hAnsi="Menlo" w:cs="Menlo"/>
+                          <w:color w:val="FAD000"/>
+                          <w:sz w:val="18"/>
+                          <w:szCs w:val="18"/>
+                          <w:lang w:val="en-US" w:eastAsia="es-MX"/>
+                        </w:rPr>
+                        <w:t>offset</w:t>
+                      </w:r>
+                      <w:r>
+                        <w:rPr>
+                          <w:rFonts w:ascii="Menlo" w:eastAsia="Times New Roman" w:hAnsi="Menlo" w:cs="Menlo"/>
+                          <w:color w:val="FFFFFF"/>
+                          <w:sz w:val="18"/>
+                          <w:szCs w:val="18"/>
+                          <w:lang w:val="en-US" w:eastAsia="es-MX"/>
+                        </w:rPr>
+                        <w:t xml:space="preserve"> </w:t>
+                      </w:r>
+                      <w:r>
+                        <w:rPr>
+                          <w:rFonts w:ascii="Menlo" w:eastAsia="Times New Roman" w:hAnsi="Menlo" w:cs="Menlo"/>
+                          <w:color w:val="FF9D00"/>
+                          <w:sz w:val="18"/>
+                          <w:szCs w:val="18"/>
+                          <w:lang w:val="en-US" w:eastAsia="es-MX"/>
+                        </w:rPr>
+                        <w:t>=</w:t>
+                      </w:r>
+                      <w:r>
+                        <w:rPr>
+                          <w:rFonts w:ascii="Menlo" w:eastAsia="Times New Roman" w:hAnsi="Menlo" w:cs="Menlo"/>
+                          <w:color w:val="FFFFFF"/>
+                          <w:sz w:val="18"/>
+                          <w:szCs w:val="18"/>
+                          <w:lang w:val="en-US" w:eastAsia="es-MX"/>
+                        </w:rPr>
+                        <w:t xml:space="preserve"> </w:t>
+                      </w:r>
+                      <w:r>
+                        <w:rPr>
+                          <w:rFonts w:ascii="Menlo" w:eastAsia="Times New Roman" w:hAnsi="Menlo" w:cs="Menlo"/>
+                          <w:color w:val="FF9D00"/>
+                          <w:sz w:val="18"/>
+                          <w:szCs w:val="18"/>
+                          <w:lang w:val="en-US" w:eastAsia="es-MX"/>
+                        </w:rPr>
+                        <w:t>new</w:t>
+                      </w:r>
+                      <w:r>
+                        <w:rPr>
+                          <w:rFonts w:ascii="Menlo" w:eastAsia="Times New Roman" w:hAnsi="Menlo" w:cs="Menlo"/>
+                          <w:color w:val="FFFFFF"/>
+                          <w:sz w:val="18"/>
+                          <w:szCs w:val="18"/>
+                          <w:lang w:val="en-US" w:eastAsia="es-MX"/>
+                        </w:rPr>
+                        <w:t xml:space="preserve"> </w:t>
+                      </w:r>
+                      <w:r>
+                        <w:rPr>
+                          <w:rFonts w:ascii="Menlo" w:eastAsia="Times New Roman" w:hAnsi="Menlo" w:cs="Menlo"/>
+                          <w:color w:val="FAD000"/>
+                          <w:sz w:val="18"/>
+                          <w:szCs w:val="18"/>
+                          <w:lang w:val="en-US" w:eastAsia="es-MX"/>
+                        </w:rPr>
+                        <w:t>Vector3</w:t>
+                      </w:r>
+                      <w:r>
+                        <w:rPr>
+                          <w:rFonts w:ascii="Menlo" w:eastAsia="Times New Roman" w:hAnsi="Menlo" w:cs="Menlo"/>
+                          <w:color w:val="E1EFFF"/>
+                          <w:sz w:val="18"/>
+                          <w:szCs w:val="18"/>
+                          <w:lang w:val="en-US" w:eastAsia="es-MX"/>
+                        </w:rPr>
+                        <w:t>(</w:t>
+                      </w:r>
+                      <w:r>
+                        <w:rPr>
+                          <w:rFonts w:ascii="Menlo" w:eastAsia="Times New Roman" w:hAnsi="Menlo" w:cs="Menlo"/>
+                          <w:color w:val="FF628C"/>
+                          <w:sz w:val="18"/>
+                          <w:szCs w:val="18"/>
+                          <w:lang w:val="en-US" w:eastAsia="es-MX"/>
+                        </w:rPr>
+                        <w:t>0</w:t>
+                      </w:r>
+                      <w:r>
+                        <w:rPr>
+                          <w:rFonts w:ascii="Menlo" w:eastAsia="Times New Roman" w:hAnsi="Menlo" w:cs="Menlo"/>
+                          <w:color w:val="E1EFFF"/>
+                          <w:sz w:val="18"/>
+                          <w:szCs w:val="18"/>
+                          <w:lang w:val="en-US" w:eastAsia="es-MX"/>
+                        </w:rPr>
+                        <w:t>,</w:t>
+                      </w:r>
+                      <w:proofErr w:type="gramStart"/>
+                      <w:r>
+                        <w:rPr>
+                          <w:rFonts w:ascii="Menlo" w:eastAsia="Times New Roman" w:hAnsi="Menlo" w:cs="Menlo"/>
+                          <w:color w:val="FF628C"/>
+                          <w:sz w:val="18"/>
+                          <w:szCs w:val="18"/>
+                          <w:lang w:val="en-US" w:eastAsia="es-MX"/>
+                        </w:rPr>
+                        <w:t>6</w:t>
+                      </w:r>
+                      <w:r>
+                        <w:rPr>
+                          <w:rFonts w:ascii="Menlo" w:eastAsia="Times New Roman" w:hAnsi="Menlo" w:cs="Menlo"/>
+                          <w:color w:val="E1EFFF"/>
+                          <w:sz w:val="18"/>
+                          <w:szCs w:val="18"/>
+                          <w:lang w:val="en-US" w:eastAsia="es-MX"/>
+                        </w:rPr>
+                        <w:t>,</w:t>
+                      </w:r>
+                      <w:r>
+                        <w:rPr>
+                          <w:rFonts w:ascii="Menlo" w:eastAsia="Times New Roman" w:hAnsi="Menlo" w:cs="Menlo"/>
+                          <w:color w:val="FF9D00"/>
+                          <w:sz w:val="18"/>
+                          <w:szCs w:val="18"/>
+                          <w:lang w:val="en-US" w:eastAsia="es-MX"/>
+                        </w:rPr>
+                        <w:t>-</w:t>
+                      </w:r>
+                      <w:proofErr w:type="gramEnd"/>
+                      <w:r>
+                        <w:rPr>
+                          <w:rFonts w:ascii="Menlo" w:eastAsia="Times New Roman" w:hAnsi="Menlo" w:cs="Menlo"/>
+                          <w:color w:val="FF628C"/>
+                          <w:sz w:val="18"/>
+                          <w:szCs w:val="18"/>
+                          <w:lang w:val="en-US" w:eastAsia="es-MX"/>
+                        </w:rPr>
+                        <w:t>7</w:t>
+                      </w:r>
+                      <w:r>
+                        <w:rPr>
+                          <w:rFonts w:ascii="Menlo" w:eastAsia="Times New Roman" w:hAnsi="Menlo" w:cs="Menlo"/>
+                          <w:color w:val="E1EFFF"/>
+                          <w:sz w:val="18"/>
+                          <w:szCs w:val="18"/>
+                          <w:lang w:val="en-US" w:eastAsia="es-MX"/>
+                        </w:rPr>
+                        <w:t>);</w:t>
+                      </w:r>
+                    </w:p>
+                    <w:p>
+                      <w:pPr>
+                        <w:shd w:val="clear" w:color="auto" w:fill="2D2B55"/>
+                        <w:spacing w:line="270" w:lineRule="atLeast"/>
+                        <w:rPr>
+                          <w:rFonts w:ascii="Menlo" w:eastAsia="Times New Roman" w:hAnsi="Menlo" w:cs="Menlo"/>
+                          <w:color w:val="FFFFFF"/>
+                          <w:sz w:val="18"/>
+                          <w:szCs w:val="18"/>
+                          <w:lang w:val="en-US" w:eastAsia="es-MX"/>
+                        </w:rPr>
+                      </w:pPr>
+                      <w:r>
+                        <w:rPr>
+                          <w:rFonts w:ascii="Menlo" w:eastAsia="Times New Roman" w:hAnsi="Menlo" w:cs="Menlo"/>
+                          <w:color w:val="E1EFFF"/>
+                          <w:sz w:val="18"/>
+                          <w:szCs w:val="18"/>
+                          <w:lang w:val="en-US" w:eastAsia="es-MX"/>
+                        </w:rPr>
+                        <w:t xml:space="preserve">    </w:t>
+                      </w:r>
+                      <w:r>
+                        <w:rPr>
+                          <w:rFonts w:ascii="Menlo" w:eastAsia="Times New Roman" w:hAnsi="Menlo" w:cs="Menlo"/>
+                          <w:i/>
+                          <w:iCs/>
+                          <w:color w:val="B362FF"/>
+                          <w:sz w:val="18"/>
+                          <w:szCs w:val="18"/>
+                          <w:lang w:val="en-US" w:eastAsia="es-MX"/>
+                        </w:rPr>
+                        <w:t>// Start is called before the first frame update</w:t>
+                      </w:r>
+                    </w:p>
+                    <w:p>
+                      <w:pPr>
+                        <w:shd w:val="clear" w:color="auto" w:fill="2D2B55"/>
+                        <w:spacing w:line="270" w:lineRule="atLeast"/>
+                        <w:rPr>
+                          <w:rFonts w:ascii="Menlo" w:eastAsia="Times New Roman" w:hAnsi="Menlo" w:cs="Menlo"/>
+                          <w:color w:val="FFFFFF"/>
+                          <w:sz w:val="18"/>
+                          <w:szCs w:val="18"/>
+                          <w:lang w:val="en-US" w:eastAsia="es-MX"/>
+                        </w:rPr>
+                      </w:pPr>
+                      <w:r>
+                        <w:rPr>
+                          <w:rFonts w:ascii="Menlo" w:eastAsia="Times New Roman" w:hAnsi="Menlo" w:cs="Menlo"/>
+                          <w:color w:val="FFFFFF"/>
+                          <w:sz w:val="18"/>
+                          <w:szCs w:val="18"/>
+                          <w:lang w:val="en-US" w:eastAsia="es-MX"/>
+                        </w:rPr>
+                        <w:t xml:space="preserve">    void </w:t>
+                      </w:r>
+                      <w:proofErr w:type="gramStart"/>
+                      <w:r>
+                        <w:rPr>
+                          <w:rFonts w:ascii="Menlo" w:eastAsia="Times New Roman" w:hAnsi="Menlo" w:cs="Menlo"/>
+                          <w:color w:val="FAD000"/>
+                          <w:sz w:val="18"/>
+                          <w:szCs w:val="18"/>
+                          <w:lang w:val="en-US" w:eastAsia="es-MX"/>
+                        </w:rPr>
+                        <w:t>Start</w:t>
+                      </w:r>
+                      <w:r>
+                        <w:rPr>
+                          <w:rFonts w:ascii="Menlo" w:eastAsia="Times New Roman" w:hAnsi="Menlo" w:cs="Menlo"/>
+                          <w:color w:val="E1EFFF"/>
+                          <w:sz w:val="18"/>
+                          <w:szCs w:val="18"/>
+                          <w:lang w:val="en-US" w:eastAsia="es-MX"/>
+                        </w:rPr>
+                        <w:t>(</w:t>
+                      </w:r>
+                      <w:proofErr w:type="gramEnd"/>
+                      <w:r>
+                        <w:rPr>
+                          <w:rFonts w:ascii="Menlo" w:eastAsia="Times New Roman" w:hAnsi="Menlo" w:cs="Menlo"/>
+                          <w:color w:val="E1EFFF"/>
+                          <w:sz w:val="18"/>
+                          <w:szCs w:val="18"/>
+                          <w:lang w:val="en-US" w:eastAsia="es-MX"/>
+                        </w:rPr>
+                        <w:t>)</w:t>
+                      </w:r>
+                    </w:p>
+                    <w:p>
+                      <w:pPr>
+                        <w:shd w:val="clear" w:color="auto" w:fill="2D2B55"/>
+                        <w:spacing w:line="270" w:lineRule="atLeast"/>
+                        <w:rPr>
+                          <w:rFonts w:ascii="Menlo" w:eastAsia="Times New Roman" w:hAnsi="Menlo" w:cs="Menlo"/>
+                          <w:color w:val="FFFFFF"/>
+                          <w:sz w:val="18"/>
+                          <w:szCs w:val="18"/>
+                          <w:lang w:val="en-US" w:eastAsia="es-MX"/>
+                        </w:rPr>
+                      </w:pPr>
+                      <w:r>
+                        <w:rPr>
+                          <w:rFonts w:ascii="Menlo" w:eastAsia="Times New Roman" w:hAnsi="Menlo" w:cs="Menlo"/>
+                          <w:color w:val="FFFFFF"/>
+                          <w:sz w:val="18"/>
+                          <w:szCs w:val="18"/>
+                          <w:lang w:val="en-US" w:eastAsia="es-MX"/>
+                        </w:rPr>
+                        <w:t xml:space="preserve">    </w:t>
+                      </w:r>
+                      <w:r>
+                        <w:rPr>
+                          <w:rFonts w:ascii="Menlo" w:eastAsia="Times New Roman" w:hAnsi="Menlo" w:cs="Menlo"/>
+                          <w:color w:val="E1EFFF"/>
+                          <w:sz w:val="18"/>
+                          <w:szCs w:val="18"/>
+                          <w:lang w:val="en-US" w:eastAsia="es-MX"/>
+                        </w:rPr>
+                        <w:t>{</w:t>
+                      </w:r>
+                    </w:p>
+                    <w:p>
+                      <w:pPr>
+                        <w:shd w:val="clear" w:color="auto" w:fill="2D2B55"/>
+                        <w:spacing w:line="270" w:lineRule="atLeast"/>
+                        <w:rPr>
+                          <w:rFonts w:ascii="Menlo" w:eastAsia="Times New Roman" w:hAnsi="Menlo" w:cs="Menlo"/>
+                          <w:color w:val="FFFFFF"/>
+                          <w:sz w:val="18"/>
+                          <w:szCs w:val="18"/>
+                          <w:lang w:val="en-US" w:eastAsia="es-MX"/>
+                        </w:rPr>
+                      </w:pPr>
+                    </w:p>
+                    <w:p>
+                      <w:pPr>
+                        <w:shd w:val="clear" w:color="auto" w:fill="2D2B55"/>
+                        <w:spacing w:line="270" w:lineRule="atLeast"/>
+                        <w:rPr>
+                          <w:rFonts w:ascii="Menlo" w:eastAsia="Times New Roman" w:hAnsi="Menlo" w:cs="Menlo"/>
+                          <w:color w:val="FFFFFF"/>
+                          <w:sz w:val="18"/>
+                          <w:szCs w:val="18"/>
+                          <w:lang w:val="en-US" w:eastAsia="es-MX"/>
+                        </w:rPr>
+                      </w:pPr>
+                      <w:r>
+                        <w:rPr>
+                          <w:rFonts w:ascii="Menlo" w:eastAsia="Times New Roman" w:hAnsi="Menlo" w:cs="Menlo"/>
+                          <w:color w:val="FFFFFF"/>
+                          <w:sz w:val="18"/>
+                          <w:szCs w:val="18"/>
+                          <w:lang w:val="en-US" w:eastAsia="es-MX"/>
+                        </w:rPr>
+                        <w:t xml:space="preserve">    </w:t>
+                      </w:r>
+                      <w:r>
+                        <w:rPr>
+                          <w:rFonts w:ascii="Menlo" w:eastAsia="Times New Roman" w:hAnsi="Menlo" w:cs="Menlo"/>
+                          <w:color w:val="E1EFFF"/>
+                          <w:sz w:val="18"/>
+                          <w:szCs w:val="18"/>
+                          <w:lang w:val="en-US" w:eastAsia="es-MX"/>
+                        </w:rPr>
+                        <w:t>}</w:t>
+                      </w:r>
+                    </w:p>
+                    <w:p>
+                      <w:pPr>
+                        <w:shd w:val="clear" w:color="auto" w:fill="2D2B55"/>
+                        <w:spacing w:line="270" w:lineRule="atLeast"/>
+                        <w:rPr>
+                          <w:rFonts w:ascii="Menlo" w:eastAsia="Times New Roman" w:hAnsi="Menlo" w:cs="Menlo"/>
+                          <w:color w:val="FFFFFF"/>
+                          <w:sz w:val="18"/>
+                          <w:szCs w:val="18"/>
+                          <w:lang w:val="en-US" w:eastAsia="es-MX"/>
+                        </w:rPr>
+                      </w:pPr>
+                      <w:r>
+                        <w:rPr>
+                          <w:rFonts w:ascii="Menlo" w:eastAsia="Times New Roman" w:hAnsi="Menlo" w:cs="Menlo"/>
+                          <w:color w:val="E1EFFF"/>
+                          <w:sz w:val="18"/>
+                          <w:szCs w:val="18"/>
+                          <w:lang w:val="en-US" w:eastAsia="es-MX"/>
+                        </w:rPr>
+                        <w:t xml:space="preserve">    </w:t>
+                      </w:r>
+                      <w:r>
+                        <w:rPr>
+                          <w:rFonts w:ascii="Menlo" w:eastAsia="Times New Roman" w:hAnsi="Menlo" w:cs="Menlo"/>
+                          <w:i/>
+                          <w:iCs/>
+                          <w:color w:val="B362FF"/>
+                          <w:sz w:val="18"/>
+                          <w:szCs w:val="18"/>
+                          <w:lang w:val="en-US" w:eastAsia="es-MX"/>
+                        </w:rPr>
+                        <w:t>// Update is called once per frame</w:t>
+                      </w:r>
+                    </w:p>
+                    <w:p>
+                      <w:pPr>
+                        <w:shd w:val="clear" w:color="auto" w:fill="2D2B55"/>
+                        <w:spacing w:line="270" w:lineRule="atLeast"/>
+                        <w:rPr>
+                          <w:rFonts w:ascii="Menlo" w:eastAsia="Times New Roman" w:hAnsi="Menlo" w:cs="Menlo"/>
+                          <w:color w:val="FFFFFF"/>
+                          <w:sz w:val="18"/>
+                          <w:szCs w:val="18"/>
+                          <w:lang w:eastAsia="es-MX"/>
+                        </w:rPr>
+                      </w:pPr>
+                      <w:r>
+                        <w:rPr>
+                          <w:rFonts w:ascii="Menlo" w:eastAsia="Times New Roman" w:hAnsi="Menlo" w:cs="Menlo"/>
+                          <w:color w:val="FFFFFF"/>
+                          <w:sz w:val="18"/>
+                          <w:szCs w:val="18"/>
+                          <w:lang w:val="en-US" w:eastAsia="es-MX"/>
+                        </w:rPr>
+                        <w:t xml:space="preserve">    </w:t>
+                      </w:r>
+                      <w:r>
+                        <w:rPr>
+                          <w:rFonts w:ascii="Menlo" w:eastAsia="Times New Roman" w:hAnsi="Menlo" w:cs="Menlo"/>
+                          <w:color w:val="FFFFFF"/>
+                          <w:sz w:val="18"/>
+                          <w:szCs w:val="18"/>
+                          <w:lang w:eastAsia="es-MX"/>
+                        </w:rPr>
+                        <w:t xml:space="preserve">void </w:t>
+                      </w:r>
+                      <w:r>
+                        <w:rPr>
+                          <w:rFonts w:ascii="Menlo" w:eastAsia="Times New Roman" w:hAnsi="Menlo" w:cs="Menlo"/>
+                          <w:color w:val="FAD000"/>
+                          <w:sz w:val="18"/>
+                          <w:szCs w:val="18"/>
+                          <w:lang w:eastAsia="es-MX"/>
+                        </w:rPr>
+                        <w:t>LateUpdate</w:t>
+                      </w:r>
+                      <w:r>
+                        <w:rPr>
+                          <w:rFonts w:ascii="Menlo" w:eastAsia="Times New Roman" w:hAnsi="Menlo" w:cs="Menlo"/>
+                          <w:color w:val="E1EFFF"/>
+                          <w:sz w:val="18"/>
+                          <w:szCs w:val="18"/>
+                          <w:lang w:eastAsia="es-MX"/>
+                        </w:rPr>
+                        <w:t>()</w:t>
+                      </w:r>
+                    </w:p>
+                    <w:p>
+                      <w:pPr>
+                        <w:shd w:val="clear" w:color="auto" w:fill="2D2B55"/>
+                        <w:spacing w:line="270" w:lineRule="atLeast"/>
+                        <w:rPr>
+                          <w:rFonts w:ascii="Menlo" w:eastAsia="Times New Roman" w:hAnsi="Menlo" w:cs="Menlo"/>
+                          <w:color w:val="FFFFFF"/>
+                          <w:sz w:val="18"/>
+                          <w:szCs w:val="18"/>
+                          <w:lang w:eastAsia="es-MX"/>
+                        </w:rPr>
+                      </w:pPr>
+                      <w:r>
+                        <w:rPr>
+                          <w:rFonts w:ascii="Menlo" w:eastAsia="Times New Roman" w:hAnsi="Menlo" w:cs="Menlo"/>
+                          <w:color w:val="FFFFFF"/>
+                          <w:sz w:val="18"/>
+                          <w:szCs w:val="18"/>
+                          <w:lang w:eastAsia="es-MX"/>
+                        </w:rPr>
+                        <w:t xml:space="preserve">    </w:t>
+                      </w:r>
+                      <w:r>
+                        <w:rPr>
+                          <w:rFonts w:ascii="Menlo" w:eastAsia="Times New Roman" w:hAnsi="Menlo" w:cs="Menlo"/>
+                          <w:color w:val="E1EFFF"/>
+                          <w:sz w:val="18"/>
+                          <w:szCs w:val="18"/>
+                          <w:lang w:eastAsia="es-MX"/>
+                        </w:rPr>
+                        <w:t>{</w:t>
+                      </w:r>
+                    </w:p>
+                    <w:p>
+                      <w:pPr>
+                        <w:shd w:val="clear" w:color="auto" w:fill="2D2B55"/>
+                        <w:spacing w:line="270" w:lineRule="atLeast"/>
+                        <w:rPr>
+                          <w:rFonts w:ascii="Menlo" w:eastAsia="Times New Roman" w:hAnsi="Menlo" w:cs="Menlo"/>
+                          <w:color w:val="FFFFFF"/>
+                          <w:sz w:val="18"/>
+                          <w:szCs w:val="18"/>
+                          <w:lang w:eastAsia="es-MX"/>
+                        </w:rPr>
+                      </w:pPr>
+                      <w:r>
+                        <w:rPr>
+                          <w:rFonts w:ascii="Menlo" w:eastAsia="Times New Roman" w:hAnsi="Menlo" w:cs="Menlo"/>
+                          <w:color w:val="E1EFFF"/>
+                          <w:sz w:val="18"/>
+                          <w:szCs w:val="18"/>
+                          <w:lang w:eastAsia="es-MX"/>
+                        </w:rPr>
+                        <w:t xml:space="preserve">        </w:t>
+                      </w:r>
+                      <w:r>
+                        <w:rPr>
+                          <w:rFonts w:ascii="Menlo" w:eastAsia="Times New Roman" w:hAnsi="Menlo" w:cs="Menlo"/>
+                          <w:i/>
+                          <w:iCs/>
+                          <w:color w:val="B362FF"/>
+                          <w:sz w:val="18"/>
+                          <w:szCs w:val="18"/>
+                          <w:lang w:eastAsia="es-MX"/>
+                        </w:rPr>
+                        <w:t>//Se ajusta la posición de la cámara al jugador, esta lo seguirá siempre.</w:t>
+                      </w:r>
+                    </w:p>
+                    <w:p>
+                      <w:pPr>
+                        <w:shd w:val="clear" w:color="auto" w:fill="2D2B55"/>
+                        <w:spacing w:line="270" w:lineRule="atLeast"/>
+                        <w:rPr>
+                          <w:rFonts w:ascii="Menlo" w:eastAsia="Times New Roman" w:hAnsi="Menlo" w:cs="Menlo"/>
+                          <w:color w:val="FFFFFF"/>
+                          <w:sz w:val="18"/>
+                          <w:szCs w:val="18"/>
+                          <w:lang w:val="en-US" w:eastAsia="es-MX"/>
+                        </w:rPr>
+                      </w:pPr>
+                      <w:r>
+                        <w:rPr>
+                          <w:rFonts w:ascii="Menlo" w:eastAsia="Times New Roman" w:hAnsi="Menlo" w:cs="Menlo"/>
+                          <w:color w:val="FFFFFF"/>
+                          <w:sz w:val="18"/>
+                          <w:szCs w:val="18"/>
+                          <w:lang w:eastAsia="es-MX"/>
+                        </w:rPr>
+                        <w:t xml:space="preserve">        </w:t>
+                      </w:r>
+                      <w:proofErr w:type="gramStart"/>
+                      <w:r>
+                        <w:rPr>
+                          <w:rFonts w:ascii="Menlo" w:eastAsia="Times New Roman" w:hAnsi="Menlo" w:cs="Menlo"/>
+                          <w:color w:val="9EFFFF"/>
+                          <w:sz w:val="18"/>
+                          <w:szCs w:val="18"/>
+                          <w:lang w:val="en-US" w:eastAsia="es-MX"/>
+                        </w:rPr>
+                        <w:t>transform</w:t>
+                      </w:r>
+                      <w:r>
+                        <w:rPr>
+                          <w:rFonts w:ascii="Menlo" w:eastAsia="Times New Roman" w:hAnsi="Menlo" w:cs="Menlo"/>
+                          <w:color w:val="E1EFFF"/>
+                          <w:sz w:val="18"/>
+                          <w:szCs w:val="18"/>
+                          <w:lang w:val="en-US" w:eastAsia="es-MX"/>
+                        </w:rPr>
+                        <w:t>.</w:t>
+                      </w:r>
+                      <w:r>
+                        <w:rPr>
+                          <w:rFonts w:ascii="Menlo" w:eastAsia="Times New Roman" w:hAnsi="Menlo" w:cs="Menlo"/>
+                          <w:color w:val="FFEE80"/>
+                          <w:sz w:val="18"/>
+                          <w:szCs w:val="18"/>
+                          <w:lang w:val="en-US" w:eastAsia="es-MX"/>
+                        </w:rPr>
+                        <w:t>position</w:t>
+                      </w:r>
+                      <w:proofErr w:type="gramEnd"/>
+                      <w:r>
+                        <w:rPr>
+                          <w:rFonts w:ascii="Menlo" w:eastAsia="Times New Roman" w:hAnsi="Menlo" w:cs="Menlo"/>
+                          <w:color w:val="FFFFFF"/>
+                          <w:sz w:val="18"/>
+                          <w:szCs w:val="18"/>
+                          <w:lang w:val="en-US" w:eastAsia="es-MX"/>
+                        </w:rPr>
+                        <w:t xml:space="preserve"> </w:t>
+                      </w:r>
+                      <w:r>
+                        <w:rPr>
+                          <w:rFonts w:ascii="Menlo" w:eastAsia="Times New Roman" w:hAnsi="Menlo" w:cs="Menlo"/>
+                          <w:color w:val="FF9D00"/>
+                          <w:sz w:val="18"/>
+                          <w:szCs w:val="18"/>
+                          <w:lang w:val="en-US" w:eastAsia="es-MX"/>
+                        </w:rPr>
+                        <w:t>=</w:t>
+                      </w:r>
+                      <w:r>
+                        <w:rPr>
+                          <w:rFonts w:ascii="Menlo" w:eastAsia="Times New Roman" w:hAnsi="Menlo" w:cs="Menlo"/>
+                          <w:color w:val="FFFFFF"/>
+                          <w:sz w:val="18"/>
+                          <w:szCs w:val="18"/>
+                          <w:lang w:val="en-US" w:eastAsia="es-MX"/>
+                        </w:rPr>
+                        <w:t xml:space="preserve"> </w:t>
+                      </w:r>
+                      <w:r>
+                        <w:rPr>
+                          <w:rFonts w:ascii="Menlo" w:eastAsia="Times New Roman" w:hAnsi="Menlo" w:cs="Menlo"/>
+                          <w:color w:val="9EFFFF"/>
+                          <w:sz w:val="18"/>
+                          <w:szCs w:val="18"/>
+                          <w:lang w:val="en-US" w:eastAsia="es-MX"/>
+                        </w:rPr>
+                        <w:t>player</w:t>
+                      </w:r>
+                      <w:r>
+                        <w:rPr>
+                          <w:rFonts w:ascii="Menlo" w:eastAsia="Times New Roman" w:hAnsi="Menlo" w:cs="Menlo"/>
+                          <w:color w:val="E1EFFF"/>
+                          <w:sz w:val="18"/>
+                          <w:szCs w:val="18"/>
+                          <w:lang w:val="en-US" w:eastAsia="es-MX"/>
+                        </w:rPr>
+                        <w:t>.</w:t>
+                      </w:r>
+                      <w:r>
+                        <w:rPr>
+                          <w:rFonts w:ascii="Menlo" w:eastAsia="Times New Roman" w:hAnsi="Menlo" w:cs="Menlo"/>
+                          <w:color w:val="FFEE80"/>
+                          <w:sz w:val="18"/>
+                          <w:szCs w:val="18"/>
+                          <w:lang w:val="en-US" w:eastAsia="es-MX"/>
+                        </w:rPr>
+                        <w:t>transform</w:t>
+                      </w:r>
+                      <w:r>
+                        <w:rPr>
+                          <w:rFonts w:ascii="Menlo" w:eastAsia="Times New Roman" w:hAnsi="Menlo" w:cs="Menlo"/>
+                          <w:color w:val="E1EFFF"/>
+                          <w:sz w:val="18"/>
+                          <w:szCs w:val="18"/>
+                          <w:lang w:val="en-US" w:eastAsia="es-MX"/>
+                        </w:rPr>
+                        <w:t>.</w:t>
+                      </w:r>
+                      <w:r>
+                        <w:rPr>
+                          <w:rFonts w:ascii="Menlo" w:eastAsia="Times New Roman" w:hAnsi="Menlo" w:cs="Menlo"/>
+                          <w:color w:val="FFEE80"/>
+                          <w:sz w:val="18"/>
+                          <w:szCs w:val="18"/>
+                          <w:lang w:val="en-US" w:eastAsia="es-MX"/>
+                        </w:rPr>
+                        <w:t>position</w:t>
+                      </w:r>
+                      <w:r>
+                        <w:rPr>
+                          <w:rFonts w:ascii="Menlo" w:eastAsia="Times New Roman" w:hAnsi="Menlo" w:cs="Menlo"/>
+                          <w:color w:val="FFFFFF"/>
+                          <w:sz w:val="18"/>
+                          <w:szCs w:val="18"/>
+                          <w:lang w:val="en-US" w:eastAsia="es-MX"/>
+                        </w:rPr>
+                        <w:t xml:space="preserve"> </w:t>
+                      </w:r>
+                      <w:r>
+                        <w:rPr>
+                          <w:rFonts w:ascii="Menlo" w:eastAsia="Times New Roman" w:hAnsi="Menlo" w:cs="Menlo"/>
+                          <w:color w:val="FF9D00"/>
+                          <w:sz w:val="18"/>
+                          <w:szCs w:val="18"/>
+                          <w:lang w:val="en-US" w:eastAsia="es-MX"/>
+                        </w:rPr>
+                        <w:t>+</w:t>
+                      </w:r>
+                      <w:r>
+                        <w:rPr>
+                          <w:rFonts w:ascii="Menlo" w:eastAsia="Times New Roman" w:hAnsi="Menlo" w:cs="Menlo"/>
+                          <w:color w:val="FFFFFF"/>
+                          <w:sz w:val="18"/>
+                          <w:szCs w:val="18"/>
+                          <w:lang w:val="en-US" w:eastAsia="es-MX"/>
+                        </w:rPr>
+                        <w:t xml:space="preserve"> </w:t>
+                      </w:r>
+                      <w:r>
+                        <w:rPr>
+                          <w:rFonts w:ascii="Menlo" w:eastAsia="Times New Roman" w:hAnsi="Menlo" w:cs="Menlo"/>
+                          <w:color w:val="9EFFFF"/>
+                          <w:sz w:val="18"/>
+                          <w:szCs w:val="18"/>
+                          <w:lang w:val="en-US" w:eastAsia="es-MX"/>
+                        </w:rPr>
+                        <w:t>offset</w:t>
+                      </w:r>
+                      <w:r>
+                        <w:rPr>
+                          <w:rFonts w:ascii="Menlo" w:eastAsia="Times New Roman" w:hAnsi="Menlo" w:cs="Menlo"/>
+                          <w:color w:val="E1EFFF"/>
+                          <w:sz w:val="18"/>
+                          <w:szCs w:val="18"/>
+                          <w:lang w:val="en-US" w:eastAsia="es-MX"/>
+                        </w:rPr>
+                        <w:t>;</w:t>
+                      </w:r>
+                    </w:p>
+                    <w:p>
+                      <w:pPr>
+                        <w:shd w:val="clear" w:color="auto" w:fill="2D2B55"/>
+                        <w:spacing w:line="270" w:lineRule="atLeast"/>
+                        <w:rPr>
+                          <w:rFonts w:ascii="Menlo" w:eastAsia="Times New Roman" w:hAnsi="Menlo" w:cs="Menlo"/>
+                          <w:color w:val="FFFFFF"/>
+                          <w:sz w:val="18"/>
+                          <w:szCs w:val="18"/>
+                          <w:lang w:eastAsia="es-MX"/>
+                        </w:rPr>
+                      </w:pPr>
+                      <w:r>
+                        <w:rPr>
+                          <w:rFonts w:ascii="Menlo" w:eastAsia="Times New Roman" w:hAnsi="Menlo" w:cs="Menlo"/>
+                          <w:color w:val="FFFFFF"/>
+                          <w:sz w:val="18"/>
+                          <w:szCs w:val="18"/>
+                          <w:lang w:val="en-US" w:eastAsia="es-MX"/>
+                        </w:rPr>
+                        <w:t xml:space="preserve">    </w:t>
+                      </w:r>
+                      <w:r>
+                        <w:rPr>
+                          <w:rFonts w:ascii="Menlo" w:eastAsia="Times New Roman" w:hAnsi="Menlo" w:cs="Menlo"/>
+                          <w:color w:val="E1EFFF"/>
+                          <w:sz w:val="18"/>
+                          <w:szCs w:val="18"/>
+                          <w:lang w:eastAsia="es-MX"/>
+                        </w:rPr>
+                        <w:t>}</w:t>
+                      </w:r>
+                    </w:p>
+                    <w:p>
+                      <w:pPr>
+                        <w:shd w:val="clear" w:color="auto" w:fill="2D2B55"/>
+                        <w:spacing w:line="270" w:lineRule="atLeast"/>
+                        <w:rPr>
+                          <w:rFonts w:ascii="Menlo" w:eastAsia="Times New Roman" w:hAnsi="Menlo" w:cs="Menlo"/>
+                          <w:color w:val="FFFFFF"/>
+                          <w:sz w:val="18"/>
+                          <w:szCs w:val="18"/>
+                          <w:lang w:eastAsia="es-MX"/>
+                        </w:rPr>
+                      </w:pPr>
+                      <w:r>
+                        <w:rPr>
+                          <w:rFonts w:ascii="Menlo" w:eastAsia="Times New Roman" w:hAnsi="Menlo" w:cs="Menlo"/>
+                          <w:color w:val="E1EFFF"/>
+                          <w:sz w:val="18"/>
+                          <w:szCs w:val="18"/>
+                          <w:lang w:eastAsia="es-MX"/>
+                        </w:rPr>
+                        <w:t>}</w:t>
+                      </w:r>
+                    </w:p>
+                    <w:p>
+                      <w:pPr>
+                        <w:shd w:val="clear" w:color="auto" w:fill="2D2B55"/>
+                        <w:spacing w:line="270" w:lineRule="atLeast"/>
+                        <w:rPr>
+                          <w:rFonts w:ascii="Menlo" w:eastAsia="Times New Roman" w:hAnsi="Menlo" w:cs="Menlo"/>
+                          <w:color w:val="FFFFFF"/>
+                          <w:sz w:val="18"/>
+                          <w:szCs w:val="18"/>
+                          <w:lang w:eastAsia="es-MX"/>
+                        </w:rPr>
+                      </w:pPr>
+                    </w:p>
+                    <w:p/>
+                  </w:txbxContent>
+                </v:textbox>
+              </v:shape>
+            </w:pict>
+          </mc:Fallback>
+        </mc:AlternateContent>
+      </w:r>
+    </w:p>
+    <w:p/>
+    <w:p/>
+    <w:p/>
+    <w:p/>
+    <w:p/>
+    <w:p/>
+    <w:p/>
+    <w:p/>
+    <w:p/>
+    <w:p/>
+    <w:p/>
+    <w:p/>
+    <w:p/>
+    <w:p/>
+    <w:p/>
+    <w:p/>
+    <w:p/>
+    <w:p/>
+    <w:p/>
+    <w:p/>
+    <w:p/>
+    <w:p/>
+    <w:p/>
+    <w:p/>
+    <w:p/>
+    <w:p/>
+    <w:p/>
+    <w:p/>
+    <w:p/>
+    <w:p/>
+    <w:p/>
+    <w:p>
+      <w:pPr>
+        <w:rPr>
+          <w:rFonts w:ascii="Times New Roman" w:hAnsi="Times New Roman" w:cs="Times New Roman"/>
+        </w:rPr>
+      </w:pPr>
+      <w:r>
+        <w:rPr>
+          <w:rFonts w:ascii="Times New Roman" w:hAnsi="Times New Roman" w:cs="Times New Roman"/>
+        </w:rPr>
+        <w:t>Color del play mode:</w:t>
+      </w:r>
+    </w:p>
+    <w:p>
+      <w:pPr>
+        <w:jc w:val="right"/>
+      </w:pPr>
+      <w:r>
+        <w:rPr>
+          <w:noProof/>
+          <w14:ligatures w14:val="standardContextual"/>
+        </w:rPr>
+        <w:lastRenderedPageBreak/>
+        <w:drawing>
+          <wp:inline distT="0" distB="0" distL="0" distR="0" wp14:anchorId="196A28A1" wp14:editId="7F84D13F">
+            <wp:extent cx="5612130" cy="3507740"/>
+            <wp:effectExtent l="0" t="0" r="1270" b="0"/>
+            <wp:docPr id="519849584" name="Imagen 2"/>
+            <wp:cNvGraphicFramePr>
+              <a:graphicFrameLocks xmlns:a="http://schemas.openxmlformats.org/drawingml/2006/main" noChangeAspect="1"/>
+            </wp:cNvGraphicFramePr>
+            <a:graphic xmlns:a="http://schemas.openxmlformats.org/drawingml/2006/main">
+              <a:graphicData uri="http://schemas.openxmlformats.org/drawingml/2006/picture">
+                <pic:pic xmlns:pic="http://schemas.openxmlformats.org/drawingml/2006/picture">
+                  <pic:nvPicPr>
+                    <pic:cNvPr id="519849584" name="Imagen 519849584"/>
+                    <pic:cNvPicPr/>
+                  </pic:nvPicPr>
+                  <pic:blipFill>
+                    <a:blip r:embed="rId6" cstate="print">
+                      <a:extLst>
+                        <a:ext uri="{28A0092B-C50C-407E-A947-70E740481C1C}">
+                          <a14:useLocalDpi xmlns:a14="http://schemas.microsoft.com/office/drawing/2010/main" val="0"/>
+                        </a:ext>
+                      </a:extLst>
+                    </a:blip>
+                    <a:stretch>
+                      <a:fillRect/>
+                    </a:stretch>
+                  </pic:blipFill>
+                  <pic:spPr>
+                    <a:xfrm>
+                      <a:off x="0" y="0"/>
+                      <a:ext cx="5612130" cy="3507740"/>
+                    </a:xfrm>
+                    <a:prstGeom prst="rect">
+                      <a:avLst/>
+                    </a:prstGeom>
+                  </pic:spPr>
+                </pic:pic>
+              </a:graphicData>
+            </a:graphic>
+          </wp:inline>
+        </w:drawing>
+      </w:r>
+    </w:p>
+    <w:p>
+      <w:pPr>
+        <w:jc w:val="right"/>
+      </w:pPr>
+    </w:p>
+    <w:p>
+      <w:pPr>
+        <w:jc w:val="right"/>
+        <w:rPr>
+          <w:rFonts w:ascii="Times New Roman" w:hAnsi="Times New Roman" w:cs="Times New Roman"/>
+        </w:rPr>
+      </w:pPr>
+    </w:p>
+    <w:p>
+      <w:pPr>
+        <w:rPr>
+          <w:rFonts w:ascii="Times New Roman" w:hAnsi="Times New Roman" w:cs="Times New Roman"/>
+        </w:rPr>
+      </w:pPr>
+      <w:r>
+        <w:rPr>
+          <w:rFonts w:ascii="Times New Roman" w:hAnsi="Times New Roman" w:cs="Times New Roman"/>
+        </w:rPr>
+        <w:t>Esta lección del laboratorio me gustó bastante porque me permitió aprender cómo hacer movimientos de mi personaje, además de controlarlos.</w:t>
       </w:r>
     </w:p>
     <w:sectPr>

</xml_diff>

<commit_message>
Se termina lab 1.3, solo falta documento de entrega
</commit_message>
<xml_diff>
--- a/Actividades_Unity/lab 1/Reflexión.docx
+++ b/Actividades_Unity/lab 1/Reflexión.docx
@@ -37,7 +37,7 @@
                     <pic:cNvPicPr/>
                   </pic:nvPicPr>
                   <pic:blipFill>
-                    <a:blip r:embed="rId4" cstate="print">
+                    <a:blip r:embed="rId5" cstate="print">
                       <a:extLst>
                         <a:ext uri="{28A0092B-C50C-407E-A947-70E740481C1C}">
                           <a14:useLocalDpi xmlns:a14="http://schemas.microsoft.com/office/drawing/2010/main" val="0"/>
@@ -208,7 +208,7 @@
                     <pic:cNvPicPr/>
                   </pic:nvPicPr>
                   <pic:blipFill>
-                    <a:blip r:embed="rId5" cstate="print">
+                    <a:blip r:embed="rId6" cstate="print">
                       <a:extLst>
                         <a:ext uri="{28A0092B-C50C-407E-A947-70E740481C1C}">
                           <a14:useLocalDpi xmlns:a14="http://schemas.microsoft.com/office/drawing/2010/main" val="0"/>
@@ -3207,7 +3207,7 @@
                     <pic:cNvPicPr/>
                   </pic:nvPicPr>
                   <pic:blipFill>
-                    <a:blip r:embed="rId6" cstate="print">
+                    <a:blip r:embed="rId7" cstate="print">
                       <a:extLst>
                         <a:ext uri="{28A0092B-C50C-407E-A947-70E740481C1C}">
                           <a14:useLocalDpi xmlns:a14="http://schemas.microsoft.com/office/drawing/2010/main" val="0"/>
@@ -3260,6 +3260,190 @@
         <w:t>Esta lección del laboratorio me gustó bastante porque me permitió aprender cómo hacer movimientos de mi personaje, además de controlarlos.</w:t>
       </w:r>
     </w:p>
+    <w:p>
+      <w:pPr>
+        <w:rPr>
+          <w:rFonts w:ascii="Times New Roman" w:hAnsi="Times New Roman" w:cs="Times New Roman"/>
+        </w:rPr>
+      </w:pPr>
+    </w:p>
+    <w:p>
+      <w:pPr>
+        <w:rPr>
+          <w:rFonts w:ascii="Times New Roman" w:hAnsi="Times New Roman" w:cs="Times New Roman"/>
+        </w:rPr>
+      </w:pPr>
+      <w:r>
+        <w:rPr>
+          <w:rFonts w:ascii="Times New Roman" w:hAnsi="Times New Roman" w:cs="Times New Roman"/>
+        </w:rPr>
+        <w:t>Lab 1.3</w:t>
+      </w:r>
+    </w:p>
+    <w:p>
+      <w:pPr>
+        <w:rPr>
+          <w:rFonts w:ascii="Times New Roman" w:hAnsi="Times New Roman" w:cs="Times New Roman"/>
+        </w:rPr>
+      </w:pPr>
+    </w:p>
+    <w:p>
+      <w:pPr>
+        <w:rPr>
+          <w:rFonts w:ascii="Times New Roman" w:hAnsi="Times New Roman" w:cs="Times New Roman"/>
+        </w:rPr>
+      </w:pPr>
+      <w:r>
+        <w:rPr>
+          <w:rFonts w:ascii="Times New Roman" w:hAnsi="Times New Roman" w:cs="Times New Roman"/>
+        </w:rPr>
+        <w:t>Elegí como objetos:</w:t>
+      </w:r>
+    </w:p>
+    <w:p>
+      <w:pPr>
+        <w:pStyle w:val="Prrafodelista"/>
+        <w:numPr>
+          <w:ilvl w:val="0"/>
+          <w:numId w:val="1"/>
+        </w:numPr>
+        <w:rPr>
+          <w:rFonts w:ascii="Times New Roman" w:hAnsi="Times New Roman" w:cs="Times New Roman"/>
+        </w:rPr>
+      </w:pPr>
+      <w:r>
+        <w:rPr>
+          <w:rFonts w:ascii="Times New Roman" w:hAnsi="Times New Roman" w:cs="Times New Roman"/>
+        </w:rPr>
+        <w:t>Cono de tráfico</w:t>
+      </w:r>
+    </w:p>
+    <w:p>
+      <w:pPr>
+        <w:pStyle w:val="Prrafodelista"/>
+        <w:numPr>
+          <w:ilvl w:val="0"/>
+          <w:numId w:val="1"/>
+        </w:numPr>
+        <w:rPr>
+          <w:rFonts w:ascii="Times New Roman" w:hAnsi="Times New Roman" w:cs="Times New Roman"/>
+        </w:rPr>
+      </w:pPr>
+      <w:r>
+        <w:rPr>
+          <w:rFonts w:ascii="Times New Roman" w:hAnsi="Times New Roman" w:cs="Times New Roman"/>
+        </w:rPr>
+        <w:t>Barril</w:t>
+      </w:r>
+    </w:p>
+    <w:p>
+      <w:pPr>
+        <w:pStyle w:val="Prrafodelista"/>
+        <w:numPr>
+          <w:ilvl w:val="0"/>
+          <w:numId w:val="1"/>
+        </w:numPr>
+        <w:rPr>
+          <w:rFonts w:ascii="Times New Roman" w:hAnsi="Times New Roman" w:cs="Times New Roman"/>
+        </w:rPr>
+      </w:pPr>
+      <w:r>
+        <w:rPr>
+          <w:rFonts w:ascii="Times New Roman" w:hAnsi="Times New Roman" w:cs="Times New Roman"/>
+        </w:rPr>
+        <w:t>Carrete</w:t>
+      </w:r>
+    </w:p>
+    <w:p>
+      <w:pPr>
+        <w:rPr>
+          <w:rFonts w:ascii="Times New Roman" w:hAnsi="Times New Roman" w:cs="Times New Roman"/>
+        </w:rPr>
+      </w:pPr>
+    </w:p>
+    <w:p>
+      <w:pPr>
+        <w:rPr>
+          <w:rFonts w:ascii="Times New Roman" w:hAnsi="Times New Roman" w:cs="Times New Roman"/>
+        </w:rPr>
+      </w:pPr>
+      <w:r>
+        <w:rPr>
+          <w:rFonts w:ascii="Times New Roman" w:hAnsi="Times New Roman" w:cs="Times New Roman"/>
+          <w:noProof/>
+          <w14:ligatures w14:val="standardContextual"/>
+        </w:rPr>
+        <w:lastRenderedPageBreak/>
+        <w:drawing>
+          <wp:inline distT="0" distB="0" distL="0" distR="0" wp14:anchorId="3CE9E77B" wp14:editId="087D3414">
+            <wp:extent cx="5612130" cy="3507740"/>
+            <wp:effectExtent l="0" t="0" r="1270" b="0"/>
+            <wp:docPr id="1277802035" name="Imagen 1"/>
+            <wp:cNvGraphicFramePr>
+              <a:graphicFrameLocks xmlns:a="http://schemas.openxmlformats.org/drawingml/2006/main" noChangeAspect="1"/>
+            </wp:cNvGraphicFramePr>
+            <a:graphic xmlns:a="http://schemas.openxmlformats.org/drawingml/2006/main">
+              <a:graphicData uri="http://schemas.openxmlformats.org/drawingml/2006/picture">
+                <pic:pic xmlns:pic="http://schemas.openxmlformats.org/drawingml/2006/picture">
+                  <pic:nvPicPr>
+                    <pic:cNvPr id="1277802035" name="Imagen 1277802035"/>
+                    <pic:cNvPicPr/>
+                  </pic:nvPicPr>
+                  <pic:blipFill>
+                    <a:blip r:embed="rId8" cstate="print">
+                      <a:extLst>
+                        <a:ext uri="{28A0092B-C50C-407E-A947-70E740481C1C}">
+                          <a14:useLocalDpi xmlns:a14="http://schemas.microsoft.com/office/drawing/2010/main" val="0"/>
+                        </a:ext>
+                      </a:extLst>
+                    </a:blip>
+                    <a:stretch>
+                      <a:fillRect/>
+                    </a:stretch>
+                  </pic:blipFill>
+                  <pic:spPr>
+                    <a:xfrm>
+                      <a:off x="0" y="0"/>
+                      <a:ext cx="5612130" cy="3507740"/>
+                    </a:xfrm>
+                    <a:prstGeom prst="rect">
+                      <a:avLst/>
+                    </a:prstGeom>
+                  </pic:spPr>
+                </pic:pic>
+              </a:graphicData>
+            </a:graphic>
+          </wp:inline>
+        </w:drawing>
+      </w:r>
+    </w:p>
+    <w:p>
+      <w:pPr>
+        <w:rPr>
+          <w:rFonts w:ascii="Times New Roman" w:hAnsi="Times New Roman" w:cs="Times New Roman"/>
+        </w:rPr>
+      </w:pPr>
+    </w:p>
+    <w:p>
+      <w:pPr>
+        <w:rPr>
+          <w:rFonts w:ascii="Times New Roman" w:hAnsi="Times New Roman" w:cs="Times New Roman"/>
+        </w:rPr>
+      </w:pPr>
+    </w:p>
+    <w:p>
+      <w:pPr>
+        <w:rPr>
+          <w:rFonts w:ascii="Times New Roman" w:hAnsi="Times New Roman" w:cs="Times New Roman"/>
+        </w:rPr>
+      </w:pPr>
+      <w:r>
+        <w:rPr>
+          <w:rFonts w:ascii="Times New Roman" w:hAnsi="Times New Roman" w:cs="Times New Roman"/>
+        </w:rPr>
+        <w:t>Estos los elegí porque siento que permiten aún más el maniobrar en la carretera.</w:t>
+      </w:r>
+    </w:p>
     <w:sectPr>
       <w:pgSz w:w="12240" w:h="15840"/>
       <w:pgMar w:top="1417" w:right="1701" w:bottom="1417" w:left="1701" w:header="708" w:footer="708" w:gutter="0"/>
@@ -3268,6 +3452,100 @@
     </w:sectPr>
   </w:body>
 </w:document>
+</file>
+
+<file path=word/numbering.xml><?xml version="1.0" encoding="utf-8"?>
+<w:numbering xmlns:wpc="http://schemas.microsoft.com/office/word/2010/wordprocessingCanvas" xmlns:cx="http://schemas.microsoft.com/office/drawing/2014/chartex" xmlns:cx1="http://schemas.microsoft.com/office/drawing/2015/9/8/chartex" xmlns:cx2="http://schemas.microsoft.com/office/drawing/2015/10/21/chartex" xmlns:cx3="http://schemas.microsoft.com/office/drawing/2016/5/9/chartex" xmlns:cx4="http://schemas.microsoft.com/office/drawing/2016/5/10/chartex" xmlns:cx5="http://schemas.microsoft.com/office/drawing/2016/5/11/chartex" xmlns:cx6="http://schemas.microsoft.com/office/drawing/2016/5/12/chartex" xmlns:cx7="http://schemas.microsoft.com/office/drawing/2016/5/13/chartex" xmlns:cx8="http://schemas.microsoft.com/office/drawing/2016/5/14/chartex" xmlns:mc="http://schemas.openxmlformats.org/markup-compatibility/2006" xmlns:aink="http://schemas.microsoft.com/office/drawing/2016/ink" xmlns:am3d="http://schemas.microsoft.com/office/drawing/2017/model3d" xmlns:o="urn:schemas-microsoft-com:office:office" xmlns:oel="http://schemas.microsoft.com/office/2019/extlst" xmlns:r="http://schemas.openxmlformats.org/officeDocument/2006/relationships" xmlns:m="http://schemas.openxmlformats.org/officeDocument/2006/math" xmlns:v="urn:schemas-microsoft-com:vml" xmlns:wp14="http://schemas.microsoft.com/office/word/2010/wordprocessingDrawing" xmlns:wp="http://schemas.openxmlformats.org/drawingml/2006/wordprocessingDrawing" xmlns:w10="urn:schemas-microsoft-com:office:word" xmlns:w="http://schemas.openxmlformats.org/wordprocessingml/2006/main" xmlns:w14="http://schemas.microsoft.com/office/word/2010/wordml" xmlns:w15="http://schemas.microsoft.com/office/word/2012/wordml" xmlns:w16cex="http://schemas.microsoft.com/office/word/2018/wordml/cex" xmlns:w16cid="http://schemas.microsoft.com/office/word/2016/wordml/cid" xmlns:w16="http://schemas.microsoft.com/office/word/2018/wordml" xmlns:w16sdtdh="http://schemas.microsoft.com/office/word/2020/wordml/sdtdatahash" xmlns:w16se="http://schemas.microsoft.com/office/word/2015/wordml/symex" xmlns:wpg="http://schemas.microsoft.com/office/word/2010/wordprocessingGroup" xmlns:wpi="http://schemas.microsoft.com/office/word/2010/wordprocessingInk" xmlns:wne="http://schemas.microsoft.com/office/word/2006/wordml" xmlns:wps="http://schemas.microsoft.com/office/word/2010/wordprocessingShape" mc:Ignorable="w14 w15 w16se w16cid w16 w16cex w16sdtdh wp14">
+  <w:abstractNum w:abstractNumId="0" w15:restartNumberingAfterBreak="0">
+    <w:nsid w:val="6A476C4E"/>
+    <w:multiLevelType w:val="hybridMultilevel"/>
+    <w:tmpl w:val="7EFC2C2C"/>
+    <w:lvl w:ilvl="0" w:tplc="080A000F">
+      <w:start w:val="1"/>
+      <w:numFmt w:val="decimal"/>
+      <w:lvlText w:val="%1."/>
+      <w:lvlJc w:val="left"/>
+      <w:pPr>
+        <w:ind w:left="720" w:hanging="360"/>
+      </w:pPr>
+    </w:lvl>
+    <w:lvl w:ilvl="1" w:tplc="080A0019" w:tentative="1">
+      <w:start w:val="1"/>
+      <w:numFmt w:val="lowerLetter"/>
+      <w:lvlText w:val="%2."/>
+      <w:lvlJc w:val="left"/>
+      <w:pPr>
+        <w:ind w:left="1440" w:hanging="360"/>
+      </w:pPr>
+    </w:lvl>
+    <w:lvl w:ilvl="2" w:tplc="080A001B" w:tentative="1">
+      <w:start w:val="1"/>
+      <w:numFmt w:val="lowerRoman"/>
+      <w:lvlText w:val="%3."/>
+      <w:lvlJc w:val="right"/>
+      <w:pPr>
+        <w:ind w:left="2160" w:hanging="180"/>
+      </w:pPr>
+    </w:lvl>
+    <w:lvl w:ilvl="3" w:tplc="080A000F" w:tentative="1">
+      <w:start w:val="1"/>
+      <w:numFmt w:val="decimal"/>
+      <w:lvlText w:val="%4."/>
+      <w:lvlJc w:val="left"/>
+      <w:pPr>
+        <w:ind w:left="2880" w:hanging="360"/>
+      </w:pPr>
+    </w:lvl>
+    <w:lvl w:ilvl="4" w:tplc="080A0019" w:tentative="1">
+      <w:start w:val="1"/>
+      <w:numFmt w:val="lowerLetter"/>
+      <w:lvlText w:val="%5."/>
+      <w:lvlJc w:val="left"/>
+      <w:pPr>
+        <w:ind w:left="3600" w:hanging="360"/>
+      </w:pPr>
+    </w:lvl>
+    <w:lvl w:ilvl="5" w:tplc="080A001B" w:tentative="1">
+      <w:start w:val="1"/>
+      <w:numFmt w:val="lowerRoman"/>
+      <w:lvlText w:val="%6."/>
+      <w:lvlJc w:val="right"/>
+      <w:pPr>
+        <w:ind w:left="4320" w:hanging="180"/>
+      </w:pPr>
+    </w:lvl>
+    <w:lvl w:ilvl="6" w:tplc="080A000F" w:tentative="1">
+      <w:start w:val="1"/>
+      <w:numFmt w:val="decimal"/>
+      <w:lvlText w:val="%7."/>
+      <w:lvlJc w:val="left"/>
+      <w:pPr>
+        <w:ind w:left="5040" w:hanging="360"/>
+      </w:pPr>
+    </w:lvl>
+    <w:lvl w:ilvl="7" w:tplc="080A0019" w:tentative="1">
+      <w:start w:val="1"/>
+      <w:numFmt w:val="lowerLetter"/>
+      <w:lvlText w:val="%8."/>
+      <w:lvlJc w:val="left"/>
+      <w:pPr>
+        <w:ind w:left="5760" w:hanging="360"/>
+      </w:pPr>
+    </w:lvl>
+    <w:lvl w:ilvl="8" w:tplc="080A001B" w:tentative="1">
+      <w:start w:val="1"/>
+      <w:numFmt w:val="lowerRoman"/>
+      <w:lvlText w:val="%9."/>
+      <w:lvlJc w:val="right"/>
+      <w:pPr>
+        <w:ind w:left="6480" w:hanging="180"/>
+      </w:pPr>
+    </w:lvl>
+  </w:abstractNum>
+  <w:num w:numId="1" w16cid:durableId="747266056">
+    <w:abstractNumId w:val="0"/>
+  </w:num>
+</w:numbering>
 </file>
 
 <file path=word/styles.xml><?xml version="1.0" encoding="utf-8"?>
@@ -3699,6 +3977,17 @@
     <w:semiHidden/>
     <w:unhideWhenUsed/>
   </w:style>
+  <w:style w:type="paragraph" w:styleId="Prrafodelista">
+    <w:name w:val="List Paragraph"/>
+    <w:basedOn w:val="Normal"/>
+    <w:uiPriority w:val="34"/>
+    <w:qFormat/>
+    <w:rsid w:val="00B66CE3"/>
+    <w:pPr>
+      <w:ind w:left="720"/>
+      <w:contextualSpacing/>
+    </w:pPr>
+  </w:style>
 </w:styles>
 </file>
 

</xml_diff>

<commit_message>
Se termina laboratorio 1
</commit_message>
<xml_diff>
--- a/Actividades_Unity/lab 1/Reflexión.docx
+++ b/Actividades_Unity/lab 1/Reflexión.docx
@@ -3442,6 +3442,87 @@
           <w:rFonts w:ascii="Times New Roman" w:hAnsi="Times New Roman" w:cs="Times New Roman"/>
         </w:rPr>
         <w:t>Estos los elegí porque siento que permiten aún más el maniobrar en la carretera.</w:t>
+      </w:r>
+    </w:p>
+    <w:p>
+      <w:pPr>
+        <w:rPr>
+          <w:rFonts w:ascii="Times New Roman" w:hAnsi="Times New Roman" w:cs="Times New Roman"/>
+        </w:rPr>
+      </w:pPr>
+    </w:p>
+    <w:p>
+      <w:pPr>
+        <w:rPr>
+          <w:rFonts w:ascii="Times New Roman" w:hAnsi="Times New Roman" w:cs="Times New Roman"/>
+        </w:rPr>
+      </w:pPr>
+    </w:p>
+    <w:p>
+      <w:pPr>
+        <w:rPr>
+          <w:rFonts w:ascii="Times New Roman" w:hAnsi="Times New Roman" w:cs="Times New Roman"/>
+        </w:rPr>
+      </w:pPr>
+      <w:r>
+        <w:rPr>
+          <w:rFonts w:ascii="Times New Roman" w:hAnsi="Times New Roman" w:cs="Times New Roman"/>
+        </w:rPr>
+        <w:t>El video del final es este:</w:t>
+      </w:r>
+      <w:r>
+        <w:rPr>
+          <w:rFonts w:ascii="Times New Roman" w:hAnsi="Times New Roman" w:cs="Times New Roman"/>
+        </w:rPr>
+        <w:br/>
+      </w:r>
+      <w:r>
+        <w:rPr>
+          <w:rFonts w:ascii="Times New Roman" w:hAnsi="Times New Roman" w:cs="Times New Roman"/>
+        </w:rPr>
+        <w:br/>
+      </w:r>
+      <w:hyperlink r:id="rId9" w:history="1">
+        <w:r>
+          <w:rPr>
+            <w:rStyle w:val="Hipervnculo"/>
+            <w:rFonts w:ascii="Times New Roman" w:hAnsi="Times New Roman" w:cs="Times New Roman"/>
+          </w:rPr>
+          <w:t>https://youtu.be/UE4_NTBOJac</w:t>
+        </w:r>
+      </w:hyperlink>
+    </w:p>
+    <w:p>
+      <w:pPr>
+        <w:rPr>
+          <w:rFonts w:ascii="Times New Roman" w:hAnsi="Times New Roman" w:cs="Times New Roman"/>
+        </w:rPr>
+      </w:pPr>
+      <w:r>
+        <w:rPr>
+          <w:rFonts w:ascii="Times New Roman" w:hAnsi="Times New Roman" w:cs="Times New Roman"/>
+        </w:rPr>
+        <w:t>Dura un poco más de los 30 segundos, pero considero que no hay mucho problema al respecto.</w:t>
+      </w:r>
+    </w:p>
+    <w:p>
+      <w:pPr>
+        <w:rPr>
+          <w:rFonts w:ascii="Times New Roman" w:hAnsi="Times New Roman" w:cs="Times New Roman"/>
+        </w:rPr>
+      </w:pPr>
+    </w:p>
+    <w:p>
+      <w:pPr>
+        <w:rPr>
+          <w:rFonts w:ascii="Times New Roman" w:hAnsi="Times New Roman" w:cs="Times New Roman"/>
+        </w:rPr>
+      </w:pPr>
+      <w:r>
+        <w:rPr>
+          <w:rFonts w:ascii="Times New Roman" w:hAnsi="Times New Roman" w:cs="Times New Roman"/>
+        </w:rPr>
+        <w:t>En este laboratorio aprendí el cómo funciona Unity y un poco sobre la creación de videojuegos, realmente estoy ansioso por ver las demás cosas que voy a aprender a lo largo del curso.</w:t>
       </w:r>
     </w:p>
     <w:sectPr>
@@ -3988,6 +4069,29 @@
       <w:contextualSpacing/>
     </w:pPr>
   </w:style>
+  <w:style w:type="character" w:styleId="Hipervnculo">
+    <w:name w:val="Hyperlink"/>
+    <w:basedOn w:val="Fuentedeprrafopredeter"/>
+    <w:uiPriority w:val="99"/>
+    <w:unhideWhenUsed/>
+    <w:rsid w:val="0088507E"/>
+    <w:rPr>
+      <w:color w:val="0563C1" w:themeColor="hyperlink"/>
+      <w:u w:val="single"/>
+    </w:rPr>
+  </w:style>
+  <w:style w:type="character" w:styleId="Mencinsinresolver">
+    <w:name w:val="Unresolved Mention"/>
+    <w:basedOn w:val="Fuentedeprrafopredeter"/>
+    <w:uiPriority w:val="99"/>
+    <w:semiHidden/>
+    <w:unhideWhenUsed/>
+    <w:rsid w:val="0088507E"/>
+    <w:rPr>
+      <w:color w:val="605E5C"/>
+      <w:shd w:val="clear" w:color="auto" w:fill="E1DFDD"/>
+    </w:rPr>
+  </w:style>
 </w:styles>
 </file>
 

</xml_diff>